<commit_message>
Add some stuff to fact sheet
</commit_message>
<xml_diff>
--- a/doc/Fact_sheet.docx
+++ b/doc/Fact_sheet.docx
@@ -1,44 +1,55 @@
 
 <file path=word/document.xml><?xml version="1.0" encoding="utf-8"?>
-<w:document xmlns:wpc="http://schemas.microsoft.com/office/word/2010/wordprocessingCanvas" xmlns:mc="http://schemas.openxmlformats.org/markup-compatibility/2006" xmlns:o="urn:schemas-microsoft-com:office:office" xmlns:r="http://schemas.openxmlformats.org/officeDocument/2006/relationships" xmlns:m="http://schemas.openxmlformats.org/officeDocument/2006/math" xmlns:v="urn:schemas-microsoft-com:vml" xmlns:wp14="http://schemas.microsoft.com/office/word/2010/wordprocessingDrawing" xmlns:wp="http://schemas.openxmlformats.org/drawingml/2006/wordprocessingDrawing" xmlns:w10="urn:schemas-microsoft-com:office:word" xmlns:w="http://schemas.openxmlformats.org/wordprocessingml/2006/main" xmlns:w14="http://schemas.microsoft.com/office/word/2010/wordml" xmlns:w15="http://schemas.microsoft.com/office/word/2012/wordml" xmlns:wpg="http://schemas.microsoft.com/office/word/2010/wordprocessingGroup" xmlns:wpi="http://schemas.microsoft.com/office/word/2010/wordprocessingInk" xmlns:wne="http://schemas.microsoft.com/office/word/2006/wordml" xmlns:wps="http://schemas.microsoft.com/office/word/2010/wordprocessingShape" mc:Ignorable="w14 w15 wp14">
+<w:document xmlns:o="urn:schemas-microsoft-com:office:office" xmlns:r="http://schemas.openxmlformats.org/officeDocument/2006/relationships" xmlns:v="urn:schemas-microsoft-com:vml" xmlns:w="http://schemas.openxmlformats.org/wordprocessingml/2006/main" xmlns:w10="urn:schemas-microsoft-com:office:word" xmlns:wp="http://schemas.openxmlformats.org/drawingml/2006/wordprocessingDrawing" xmlns:wps="http://schemas.microsoft.com/office/word/2010/wordprocessingShape" xmlns:wpg="http://schemas.microsoft.com/office/word/2010/wordprocessingGroup" xmlns:mc="http://schemas.openxmlformats.org/markup-compatibility/2006" xmlns:wp14="http://schemas.microsoft.com/office/word/2010/wordprocessingDrawing" xmlns:w14="http://schemas.microsoft.com/office/word/2010/wordml" mc:Ignorable="w14 wp14">
   <w:body>
     <w:p>
       <w:pPr>
         <w:pStyle w:val="Heading1"/>
-      </w:pPr>
-      <w:r>
-        <w:t>Konzept</w:t>
-      </w:r>
-      <w:r>
-        <w:t xml:space="preserve"> „Sport für Sehbehinderte“ </w:t>
-      </w:r>
-    </w:p>
-    <w:p>
-      <w:r>
-        <w:t xml:space="preserve">Als etabliertes Sportzentrum, welches an motivierten Sportlern ausgelegt ist, wollen wir als neues Angebot Sportevents für Sportler mit einer Sehbehinderung anbieten. Da es Events gibt, welche über mehrere Tage gehen, werden auch Übernachtungsmöglichkeiten angeboten. Neben mehrtägigen Events wird es auch Abendprogramme geben, welche perfekt für </w:t>
-      </w:r>
-      <w:r>
-        <w:t xml:space="preserve">Leute sind, die nicht über Tage hinweg verreisen können. Eine enge Zusammenarbeit mit dem Schweizerischen Zentralverband für das Blindenwesen ermöglicht das Abstimmen aller Angebote auf die speziellen Bedürfnisse </w:t>
-      </w:r>
-      <w:r>
-        <w:t>der Sehbehinderten. Mit der Eingrenzung auf Sehbehinderte als Kunden können wir die bestmögliche Dienstleistung erbringen und müssen so keine grosse Konkurrenz befürchten.</w:t>
-      </w:r>
-    </w:p>
-    <w:p>
-      <w:r>
+        <w:spacing w:before="240" w:after="0"/>
+        <w:rPr/>
+      </w:pPr>
+      <w:r>
+        <w:rPr/>
+        <w:t xml:space="preserve">Konzept „Sport für Sehbehinderte“ </w:t>
+      </w:r>
+    </w:p>
+    <w:p>
+      <w:pPr>
+        <w:pStyle w:val="Normal"/>
+        <w:rPr/>
+      </w:pPr>
+      <w:r>
+        <w:rPr/>
+        <w:t>Als etabliertes Sportzentrum, welches an motivierten Sportlern ausgelegt ist, wollen wir als neues Angebot Sportevents für Sportler mit einer Sehbehinderung anbieten. Da es Events gibt, welche über mehrere Tage gehen, werden auch Übernachtungsmöglichkeiten angeboten. Neben mehrtägigen Events wird es auch Abendprogramme geben, welche perfekt für Leute sind, die nicht über Tage hinweg verreisen können. Eine enge Zusammenarbeit mit dem Schweizerischen Zentralverband für das Blindenwesen ermöglicht das Abstimmen aller Angebote auf die speziellen Bedürfnisse der Sehbehinderten. Mit der Eingrenzung auf Sehbehinderte als Kunden können wir die bestmögliche Dienstleistung erbringen und müssen so keine grosse Konkurrenz befürchten.</w:t>
+      </w:r>
+    </w:p>
+    <w:p>
+      <w:pPr>
+        <w:pStyle w:val="Normal"/>
+        <w:rPr/>
+      </w:pPr>
+      <w:r>
+        <w:rPr/>
         <w:t xml:space="preserve">Über unsere Webseite sportfuersehbehinderte.ch können unsere Events gebucht werden. </w:t>
       </w:r>
     </w:p>
     <w:p>
       <w:pPr>
         <w:pStyle w:val="Heading2"/>
-      </w:pPr>
-      <w:r>
+        <w:rPr/>
+      </w:pPr>
+      <w:r>
+        <w:rPr/>
         <w:t>Webseite</w:t>
       </w:r>
     </w:p>
     <w:p>
-      <w:r>
+      <w:pPr>
+        <w:pStyle w:val="Normal"/>
+        <w:rPr/>
+      </w:pPr>
+      <w:r>
+        <w:rPr/>
         <w:t>Die Webseite besteht aus vier Seiten, welche Folgendes beinhalten:</w:t>
       </w:r>
     </w:p>
@@ -49,8 +60,10 @@
           <w:ilvl w:val="0"/>
           <w:numId w:val="1"/>
         </w:numPr>
-      </w:pPr>
-      <w:r>
+        <w:rPr/>
+      </w:pPr>
+      <w:r>
+        <w:rPr/>
         <w:t>Übersicht aller Events</w:t>
       </w:r>
     </w:p>
@@ -61,8 +74,10 @@
           <w:ilvl w:val="1"/>
           <w:numId w:val="2"/>
         </w:numPr>
-      </w:pPr>
-      <w:r>
+        <w:rPr/>
+      </w:pPr>
+      <w:r>
+        <w:rPr/>
         <w:t>Filter nach Sportarten</w:t>
       </w:r>
     </w:p>
@@ -73,8 +88,10 @@
           <w:ilvl w:val="1"/>
           <w:numId w:val="2"/>
         </w:numPr>
-      </w:pPr>
-      <w:r>
+        <w:rPr/>
+      </w:pPr>
+      <w:r>
+        <w:rPr/>
         <w:t>Auswahl eines Events führt zur nächsten Ansicht</w:t>
       </w:r>
     </w:p>
@@ -85,8 +102,10 @@
           <w:ilvl w:val="0"/>
           <w:numId w:val="1"/>
         </w:numPr>
-      </w:pPr>
-      <w:r>
+        <w:rPr/>
+      </w:pPr>
+      <w:r>
+        <w:rPr/>
         <w:t>Ansicht eines Events</w:t>
       </w:r>
     </w:p>
@@ -97,8 +116,10 @@
           <w:ilvl w:val="1"/>
           <w:numId w:val="3"/>
         </w:numPr>
-      </w:pPr>
-      <w:r>
+        <w:rPr/>
+      </w:pPr>
+      <w:r>
+        <w:rPr/>
         <w:t>Anzeige Preis und Durchführungsdaten (Datum, Ort)</w:t>
       </w:r>
     </w:p>
@@ -109,8 +130,10 @@
           <w:ilvl w:val="1"/>
           <w:numId w:val="3"/>
         </w:numPr>
-      </w:pPr>
-      <w:r>
+        <w:rPr/>
+      </w:pPr>
+      <w:r>
+        <w:rPr/>
         <w:t>Anzeige einer Statistik über Anzahl bisheriger Anmeldungen anhand der Einschränkung</w:t>
       </w:r>
     </w:p>
@@ -121,8 +144,10 @@
           <w:ilvl w:val="1"/>
           <w:numId w:val="3"/>
         </w:numPr>
-      </w:pPr>
-      <w:r>
+        <w:rPr/>
+      </w:pPr>
+      <w:r>
+        <w:rPr/>
         <w:t>Klicken auf den „Anmelden“-Button führt zur nächsten Ansicht</w:t>
       </w:r>
     </w:p>
@@ -133,8 +158,10 @@
           <w:ilvl w:val="0"/>
           <w:numId w:val="1"/>
         </w:numPr>
-      </w:pPr>
-      <w:r>
+        <w:rPr/>
+      </w:pPr>
+      <w:r>
+        <w:rPr/>
         <w:t>Anmeldung</w:t>
       </w:r>
     </w:p>
@@ -145,8 +172,10 @@
           <w:ilvl w:val="1"/>
           <w:numId w:val="4"/>
         </w:numPr>
-      </w:pPr>
-      <w:r>
+        <w:rPr/>
+      </w:pPr>
+      <w:r>
+        <w:rPr/>
         <w:t>Eingabe der persönlichen Daten</w:t>
       </w:r>
     </w:p>
@@ -157,8 +186,10 @@
           <w:ilvl w:val="1"/>
           <w:numId w:val="4"/>
         </w:numPr>
-      </w:pPr>
-      <w:r>
+        <w:rPr/>
+      </w:pPr>
+      <w:r>
+        <w:rPr/>
         <w:t>Auswahl, ob mit oder ohne Übernachtung</w:t>
       </w:r>
     </w:p>
@@ -169,8 +200,10 @@
           <w:ilvl w:val="1"/>
           <w:numId w:val="4"/>
         </w:numPr>
-      </w:pPr>
-      <w:r>
+        <w:rPr/>
+      </w:pPr>
+      <w:r>
+        <w:rPr/>
         <w:t>Auswahl der eigenen Einschränkung (für Statistikerhebung und optimale Vorbereitung der Eventbetreuer)</w:t>
       </w:r>
     </w:p>
@@ -181,8 +214,10 @@
           <w:ilvl w:val="0"/>
           <w:numId w:val="1"/>
         </w:numPr>
-      </w:pPr>
-      <w:r>
+        <w:rPr/>
+      </w:pPr>
+      <w:r>
+        <w:rPr/>
         <w:t>Anmeldebestätigung</w:t>
       </w:r>
     </w:p>
@@ -193,8 +228,10 @@
           <w:ilvl w:val="1"/>
           <w:numId w:val="5"/>
         </w:numPr>
-      </w:pPr>
-      <w:r>
+        <w:rPr/>
+      </w:pPr>
+      <w:r>
+        <w:rPr/>
         <w:t>In Form eines PDFs</w:t>
       </w:r>
     </w:p>
@@ -205,33 +242,37 @@
           <w:ilvl w:val="1"/>
           <w:numId w:val="5"/>
         </w:numPr>
-      </w:pPr>
-      <w:r>
+        <w:rPr/>
+      </w:pPr>
+      <w:r>
+        <w:rPr/>
         <w:t>Enthält Eventnamen, Durchführungsdaten und persönliche Daten</w:t>
       </w:r>
     </w:p>
     <w:p>
-      <w:r>
-        <w:t>Alle Daten werden in XML-Files gespeichert, mit entsprechenden XSD-Files validiert und die eigentlichen Seiten werden mi</w:t>
-      </w:r>
-      <w:r>
-        <w:t xml:space="preserve">ttels XSLT-Files generiert. </w:t>
-      </w:r>
-    </w:p>
-    <w:p>
-      <w:pPr>
-        <w:keepNext/>
+      <w:pPr>
+        <w:pStyle w:val="Normal"/>
+        <w:rPr/>
+      </w:pPr>
+      <w:r>
+        <w:rPr/>
+        <w:t xml:space="preserve">Alle Daten werden in XML-Files gespeichert, mit entsprechenden XSD-Files validiert und die eigentlichen Seiten werden mittels XSLT-Files generiert. </w:t>
+      </w:r>
+    </w:p>
+    <w:p>
+      <w:pPr>
+        <w:pStyle w:val="Normal"/>
+        <w:keepNext w:val="true"/>
         <w:jc w:val="center"/>
-      </w:pPr>
-      <w:r>
-        <w:rPr>
-          <w:noProof/>
-        </w:rPr>
+        <w:rPr/>
+      </w:pPr>
+      <w:r>
+        <w:rPr/>
         <w:drawing>
-          <wp:inline distT="0" distB="0" distL="0" distR="0" wp14:anchorId="7ED8F1F5" wp14:editId="63C74B19">
+          <wp:inline distT="19050" distB="22225" distL="19050" distR="11430">
             <wp:extent cx="5760720" cy="2092325"/>
-            <wp:effectExtent l="19050" t="19050" r="11430" b="22225"/>
-            <wp:docPr id="1" name="Picture 1"/>
+            <wp:effectExtent l="0" t="0" r="0" b="0"/>
+            <wp:docPr id="1" name="Picture 1" descr=""/>
             <wp:cNvGraphicFramePr>
               <a:graphicFrameLocks xmlns:a="http://schemas.openxmlformats.org/drawingml/2006/main" noChangeAspect="1"/>
             </wp:cNvGraphicFramePr>
@@ -239,16 +280,18 @@
               <a:graphicData uri="http://schemas.openxmlformats.org/drawingml/2006/picture">
                 <pic:pic xmlns:pic="http://schemas.openxmlformats.org/drawingml/2006/picture">
                   <pic:nvPicPr>
-                    <pic:cNvPr id="1" name=""/>
-                    <pic:cNvPicPr/>
+                    <pic:cNvPr id="1" name="Picture 1" descr=""/>
+                    <pic:cNvPicPr>
+                      <a:picLocks noChangeAspect="1" noChangeArrowheads="1"/>
+                    </pic:cNvPicPr>
                   </pic:nvPicPr>
                   <pic:blipFill>
-                    <a:blip r:embed="rId7"/>
+                    <a:blip r:embed="rId2"/>
                     <a:stretch>
                       <a:fillRect/>
                     </a:stretch>
                   </pic:blipFill>
-                  <pic:spPr>
+                  <pic:spPr bwMode="auto">
                     <a:xfrm>
                       <a:off x="0" y="0"/>
                       <a:ext cx="5760720" cy="2092325"/>
@@ -256,11 +299,6 @@
                     <a:prstGeom prst="rect">
                       <a:avLst/>
                     </a:prstGeom>
-                    <a:ln>
-                      <a:solidFill>
-                        <a:schemeClr val="tx1"/>
-                      </a:solidFill>
-                    </a:ln>
                   </pic:spPr>
                 </pic:pic>
               </a:graphicData>
@@ -271,46 +309,61 @@
     </w:p>
     <w:p>
       <w:pPr>
-        <w:pStyle w:val="Caption"/>
+        <w:pStyle w:val="Caption1"/>
         <w:jc w:val="center"/>
-      </w:pPr>
-      <w:r>
+        <w:rPr/>
+      </w:pPr>
+      <w:r>
+        <w:rPr/>
         <w:t xml:space="preserve">Abbildung </w:t>
       </w:r>
       <w:r>
+        <w:rPr/>
         <w:fldChar w:fldCharType="begin"/>
       </w:r>
       <w:r>
-        <w:instrText xml:space="preserve"> SEQ Abbildung \* ARABIC </w:instrText>
+        <w:instrText> SEQ Abbildung \* ARABIC </w:instrText>
       </w:r>
       <w:r>
         <w:fldChar w:fldCharType="separate"/>
       </w:r>
       <w:r>
-        <w:rPr>
-          <w:noProof/>
-        </w:rPr>
         <w:t>1</w:t>
       </w:r>
       <w:r>
-        <w:rPr>
-          <w:noProof/>
-        </w:rPr>
         <w:fldChar w:fldCharType="end"/>
       </w:r>
       <w:r>
+        <w:rPr/>
         <w:t xml:space="preserve"> Architektur der Webseite</w:t>
       </w:r>
     </w:p>
-    <w:p/>
-    <w:p/>
-    <w:p>
-      <w:r>
-        <w:lastRenderedPageBreak/>
-        <w:t>PHP wird</w:t>
-      </w:r>
-      <w:r>
-        <w:t xml:space="preserve"> als einziges Framework für Folgendes verwendet</w:t>
+    <w:p>
+      <w:pPr>
+        <w:pStyle w:val="Normal"/>
+        <w:rPr/>
+      </w:pPr>
+      <w:r>
+        <w:rPr/>
+      </w:r>
+    </w:p>
+    <w:p>
+      <w:pPr>
+        <w:pStyle w:val="Normal"/>
+        <w:rPr/>
+      </w:pPr>
+      <w:r>
+        <w:rPr/>
+      </w:r>
+    </w:p>
+    <w:p>
+      <w:pPr>
+        <w:pStyle w:val="Normal"/>
+        <w:rPr/>
+      </w:pPr>
+      <w:r>
+        <w:rPr/>
+        <w:t>PHP wird als einziges Framework für Folgendes verwendet</w:t>
       </w:r>
     </w:p>
     <w:p>
@@ -320,13 +373,12 @@
           <w:ilvl w:val="0"/>
           <w:numId w:val="6"/>
         </w:numPr>
-        <w:ind w:left="284"/>
-      </w:pPr>
-      <w:r>
-        <w:t>Laden der richtigen XSLT-Files für die Generierung von HTML-Code</w:t>
-      </w:r>
-      <w:r>
-        <w:t xml:space="preserve"> </w:t>
+        <w:ind w:left="284" w:hanging="360"/>
+        <w:rPr/>
+      </w:pPr>
+      <w:r>
+        <w:rPr/>
+        <w:t xml:space="preserve">Laden der richtigen XSLT-Files für die Generierung von HTML-Code </w:t>
       </w:r>
     </w:p>
     <w:p>
@@ -336,9 +388,11 @@
           <w:ilvl w:val="1"/>
           <w:numId w:val="6"/>
         </w:numPr>
-        <w:ind w:left="709"/>
-      </w:pPr>
-      <w:r>
+        <w:ind w:left="709" w:hanging="360"/>
+        <w:rPr/>
+      </w:pPr>
+      <w:r>
+        <w:rPr/>
         <w:t xml:space="preserve">Mittels PHP entschieden, welches Template im XSLT-File geladen werden soll, wenn ein spezifischer Button geklickt wurde. </w:t>
       </w:r>
     </w:p>
@@ -349,9 +403,11 @@
           <w:ilvl w:val="0"/>
           <w:numId w:val="6"/>
         </w:numPr>
-        <w:ind w:left="284"/>
-      </w:pPr>
-      <w:r>
+        <w:ind w:left="284" w:hanging="360"/>
+        <w:rPr/>
+      </w:pPr>
+      <w:r>
+        <w:rPr/>
         <w:t>Zur Verfügung Stellen des Downloads des Bestätigungs-PDF</w:t>
       </w:r>
     </w:p>
@@ -362,8 +418,13 @@
           <w:ilvl w:val="1"/>
           <w:numId w:val="6"/>
         </w:numPr>
-        <w:ind w:left="709"/>
-      </w:pPr>
+        <w:ind w:left="709" w:hanging="360"/>
+        <w:rPr/>
+      </w:pPr>
+      <w:r>
+        <w:rPr/>
+        <w:t>Es wird ein online FOP Service genutzt, um das PDF zu generieren</w:t>
+      </w:r>
     </w:p>
     <w:p>
       <w:pPr>
@@ -372,9 +433,11 @@
           <w:ilvl w:val="0"/>
           <w:numId w:val="6"/>
         </w:numPr>
-        <w:ind w:left="284"/>
-      </w:pPr>
-      <w:r>
+        <w:ind w:left="284" w:hanging="360"/>
+        <w:rPr/>
+      </w:pPr>
+      <w:r>
+        <w:rPr/>
         <w:t>Abspeichern von Anmeldungen in registrations.xml</w:t>
       </w:r>
     </w:p>
@@ -385,8 +448,23 @@
           <w:ilvl w:val="1"/>
           <w:numId w:val="6"/>
         </w:numPr>
-        <w:ind w:left="709"/>
-      </w:pPr>
+        <w:ind w:left="709" w:hanging="360"/>
+        <w:rPr/>
+      </w:pPr>
+      <w:r>
+        <w:rPr/>
+        <w:t>PHP wird verwendet, um die neuen Elemente im XML zu erstellen und das genierte XML vor dem Persistieren zu validieren.</w:t>
+      </w:r>
+    </w:p>
+    <w:p>
+      <w:pPr>
+        <w:pStyle w:val="Normal"/>
+        <w:rPr/>
+      </w:pPr>
+      <w:r>
+        <w:rPr/>
+        <w:t>Technische Stolpersteine</w:t>
+      </w:r>
     </w:p>
     <w:p>
       <w:pPr>
@@ -395,25 +473,12 @@
           <w:ilvl w:val="0"/>
           <w:numId w:val="6"/>
         </w:numPr>
-        <w:ind w:left="284"/>
-      </w:pPr>
-      <w:r>
-        <w:t>Generierung der Bestellbestätigung</w:t>
-      </w:r>
-    </w:p>
-    <w:p>
-      <w:pPr>
-        <w:pStyle w:val="ListParagraph"/>
-        <w:numPr>
-          <w:ilvl w:val="1"/>
-          <w:numId w:val="6"/>
-        </w:numPr>
-        <w:ind w:left="709"/>
-      </w:pPr>
-    </w:p>
-    <w:p>
-      <w:r>
-        <w:t>Technische Stolpersteine</w:t>
+        <w:ind w:left="284" w:hanging="360"/>
+        <w:rPr/>
+      </w:pPr>
+      <w:r>
+        <w:rPr/>
+        <w:t>Zählen aller Anmeldungen und Darstellung dieser in SVG</w:t>
       </w:r>
     </w:p>
     <w:p>
@@ -423,93 +488,55 @@
           <w:ilvl w:val="0"/>
           <w:numId w:val="6"/>
         </w:numPr>
-        <w:ind w:left="284"/>
-      </w:pPr>
-      <w:r>
-        <w:t>Zählen aller Anmeldungen und Darstellung dieser in SVG</w:t>
-      </w:r>
-    </w:p>
-    <w:p>
-      <w:pPr>
-        <w:pStyle w:val="ListParagraph"/>
-        <w:numPr>
-          <w:ilvl w:val="0"/>
-          <w:numId w:val="6"/>
-        </w:numPr>
-        <w:ind w:left="284"/>
+        <w:ind w:left="284" w:hanging="360"/>
+        <w:rPr/>
       </w:pPr>
       <w:bookmarkStart w:id="0" w:name="_GoBack"/>
       <w:bookmarkEnd w:id="0"/>
-    </w:p>
-    <w:p>
-      <w:r>
+      <w:r>
+        <w:rPr/>
+        <w:t>Probleme beim online FOP-Service. Lokal mit Apache FOP funktionierts perfekt. Der online FOP-Service gibt ein korruptes PDF zurueck.</w:t>
+      </w:r>
+    </w:p>
+    <w:p>
+      <w:pPr>
+        <w:pStyle w:val="Normal"/>
+        <w:rPr/>
+      </w:pPr>
+      <w:r>
+        <w:rPr/>
         <w:t>Fazit</w:t>
       </w:r>
     </w:p>
-    <w:p/>
+    <w:p>
+      <w:pPr>
+        <w:pStyle w:val="Normal"/>
+        <w:widowControl/>
+        <w:bidi w:val="0"/>
+        <w:spacing w:lineRule="auto" w:line="259" w:before="0" w:after="160"/>
+        <w:jc w:val="left"/>
+        <w:rPr/>
+      </w:pPr>
+      <w:r>
+        <w:rPr/>
+      </w:r>
+    </w:p>
     <w:sectPr>
-      <w:headerReference w:type="default" r:id="rId8"/>
+      <w:headerReference w:type="default" r:id="rId3"/>
+      <w:type w:val="nextPage"/>
       <w:pgSz w:w="11906" w:h="16838"/>
-      <w:pgMar w:top="1417" w:right="1417" w:bottom="1134" w:left="1417" w:header="708" w:footer="708" w:gutter="0"/>
-      <w:cols w:space="708"/>
-      <w:docGrid w:linePitch="360"/>
+      <w:pgMar w:left="1417" w:right="1417" w:header="708" w:top="1417" w:footer="0" w:bottom="1134" w:gutter="0"/>
+      <w:pgNumType w:fmt="decimal"/>
+      <w:formProt w:val="false"/>
+      <w:textDirection w:val="lrTb"/>
+      <w:docGrid w:type="default" w:linePitch="360" w:charSpace="4096"/>
     </w:sectPr>
   </w:body>
 </w:document>
 </file>
 
-<file path=word/endnotes.xml><?xml version="1.0" encoding="utf-8"?>
-<w:endnotes xmlns:wpc="http://schemas.microsoft.com/office/word/2010/wordprocessingCanvas" xmlns:mc="http://schemas.openxmlformats.org/markup-compatibility/2006" xmlns:o="urn:schemas-microsoft-com:office:office" xmlns:r="http://schemas.openxmlformats.org/officeDocument/2006/relationships" xmlns:m="http://schemas.openxmlformats.org/officeDocument/2006/math" xmlns:v="urn:schemas-microsoft-com:vml" xmlns:wp14="http://schemas.microsoft.com/office/word/2010/wordprocessingDrawing" xmlns:wp="http://schemas.openxmlformats.org/drawingml/2006/wordprocessingDrawing" xmlns:w10="urn:schemas-microsoft-com:office:word" xmlns:w="http://schemas.openxmlformats.org/wordprocessingml/2006/main" xmlns:w14="http://schemas.microsoft.com/office/word/2010/wordml" xmlns:w15="http://schemas.microsoft.com/office/word/2012/wordml" xmlns:wpg="http://schemas.microsoft.com/office/word/2010/wordprocessingGroup" xmlns:wpi="http://schemas.microsoft.com/office/word/2010/wordprocessingInk" xmlns:wne="http://schemas.microsoft.com/office/word/2006/wordml" xmlns:wps="http://schemas.microsoft.com/office/word/2010/wordprocessingShape" mc:Ignorable="w14 w15 wp14">
-  <w:endnote w:type="separator" w:id="-1">
-    <w:p>
-      <w:pPr>
-        <w:spacing w:after="0" w:line="240" w:lineRule="auto"/>
-      </w:pPr>
-      <w:r>
-        <w:separator/>
-      </w:r>
-    </w:p>
-  </w:endnote>
-  <w:endnote w:type="continuationSeparator" w:id="0">
-    <w:p>
-      <w:pPr>
-        <w:spacing w:after="0" w:line="240" w:lineRule="auto"/>
-      </w:pPr>
-      <w:r>
-        <w:continuationSeparator/>
-      </w:r>
-    </w:p>
-  </w:endnote>
-</w:endnotes>
-</file>
-
-<file path=word/footnotes.xml><?xml version="1.0" encoding="utf-8"?>
-<w:footnotes xmlns:wpc="http://schemas.microsoft.com/office/word/2010/wordprocessingCanvas" xmlns:mc="http://schemas.openxmlformats.org/markup-compatibility/2006" xmlns:o="urn:schemas-microsoft-com:office:office" xmlns:r="http://schemas.openxmlformats.org/officeDocument/2006/relationships" xmlns:m="http://schemas.openxmlformats.org/officeDocument/2006/math" xmlns:v="urn:schemas-microsoft-com:vml" xmlns:wp14="http://schemas.microsoft.com/office/word/2010/wordprocessingDrawing" xmlns:wp="http://schemas.openxmlformats.org/drawingml/2006/wordprocessingDrawing" xmlns:w10="urn:schemas-microsoft-com:office:word" xmlns:w="http://schemas.openxmlformats.org/wordprocessingml/2006/main" xmlns:w14="http://schemas.microsoft.com/office/word/2010/wordml" xmlns:w15="http://schemas.microsoft.com/office/word/2012/wordml" xmlns:wpg="http://schemas.microsoft.com/office/word/2010/wordprocessingGroup" xmlns:wpi="http://schemas.microsoft.com/office/word/2010/wordprocessingInk" xmlns:wne="http://schemas.microsoft.com/office/word/2006/wordml" xmlns:wps="http://schemas.microsoft.com/office/word/2010/wordprocessingShape" mc:Ignorable="w14 w15 wp14">
-  <w:footnote w:type="separator" w:id="-1">
-    <w:p>
-      <w:pPr>
-        <w:spacing w:after="0" w:line="240" w:lineRule="auto"/>
-      </w:pPr>
-      <w:r>
-        <w:separator/>
-      </w:r>
-    </w:p>
-  </w:footnote>
-  <w:footnote w:type="continuationSeparator" w:id="0">
-    <w:p>
-      <w:pPr>
-        <w:spacing w:after="0" w:line="240" w:lineRule="auto"/>
-      </w:pPr>
-      <w:r>
-        <w:continuationSeparator/>
-      </w:r>
-    </w:p>
-  </w:footnote>
-</w:footnotes>
-</file>
-
 <file path=word/header1.xml><?xml version="1.0" encoding="utf-8"?>
-<w:hdr xmlns:wpc="http://schemas.microsoft.com/office/word/2010/wordprocessingCanvas" xmlns:mc="http://schemas.openxmlformats.org/markup-compatibility/2006" xmlns:o="urn:schemas-microsoft-com:office:office" xmlns:r="http://schemas.openxmlformats.org/officeDocument/2006/relationships" xmlns:m="http://schemas.openxmlformats.org/officeDocument/2006/math" xmlns:v="urn:schemas-microsoft-com:vml" xmlns:wp14="http://schemas.microsoft.com/office/word/2010/wordprocessingDrawing" xmlns:wp="http://schemas.openxmlformats.org/drawingml/2006/wordprocessingDrawing" xmlns:w10="urn:schemas-microsoft-com:office:word" xmlns:w="http://schemas.openxmlformats.org/wordprocessingml/2006/main" xmlns:w14="http://schemas.microsoft.com/office/word/2010/wordml" xmlns:w15="http://schemas.microsoft.com/office/word/2012/wordml" xmlns:wpg="http://schemas.microsoft.com/office/word/2010/wordprocessingGroup" xmlns:wpi="http://schemas.microsoft.com/office/word/2010/wordprocessingInk" xmlns:wne="http://schemas.microsoft.com/office/word/2006/wordml" xmlns:wps="http://schemas.microsoft.com/office/word/2010/wordprocessingShape" mc:Ignorable="w14 w15 wp14">
+<w:hdr xmlns:o="urn:schemas-microsoft-com:office:office" xmlns:r="http://schemas.openxmlformats.org/officeDocument/2006/relationships" xmlns:v="urn:schemas-microsoft-com:vml" xmlns:w="http://schemas.openxmlformats.org/wordprocessingml/2006/main" xmlns:w10="urn:schemas-microsoft-com:office:word" xmlns:wp="http://schemas.openxmlformats.org/drawingml/2006/wordprocessingDrawing" xmlns:wps="http://schemas.microsoft.com/office/word/2010/wordprocessingShape" xmlns:wpg="http://schemas.microsoft.com/office/word/2010/wordprocessingGroup" xmlns:mc="http://schemas.openxmlformats.org/markup-compatibility/2006" xmlns:wp14="http://schemas.microsoft.com/office/word/2010/wordprocessingDrawing" xmlns:w14="http://schemas.microsoft.com/office/word/2010/wordml" mc:Ignorable="w14 wp14">
   <w:p>
     <w:pPr>
       <w:pStyle w:val="Header"/>
@@ -522,62 +549,11 @@
       <w:rPr>
         <w:lang w:val="en-US"/>
       </w:rPr>
-      <w:t xml:space="preserve">XML </w:t>
+      <w:t>XML Blockwoche HS17</w:t>
+      <w:tab/>
+      <w:tab/>
+      <w:t>Timo Furrer</w:t>
     </w:r>
-    <w:proofErr w:type="spellStart"/>
-    <w:r>
-      <w:rPr>
-        <w:lang w:val="en-US"/>
-      </w:rPr>
-      <w:t>Blockwoche</w:t>
-    </w:r>
-    <w:proofErr w:type="spellEnd"/>
-    <w:r>
-      <w:rPr>
-        <w:lang w:val="en-US"/>
-      </w:rPr>
-      <w:t xml:space="preserve"> HS17</w:t>
-    </w:r>
-    <w:r>
-      <w:rPr>
-        <w:lang w:val="en-US"/>
-      </w:rPr>
-      <w:tab/>
-    </w:r>
-    <w:r>
-      <w:rPr>
-        <w:lang w:val="en-US"/>
-      </w:rPr>
-      <w:tab/>
-    </w:r>
-    <w:proofErr w:type="spellStart"/>
-    <w:r>
-      <w:rPr>
-        <w:lang w:val="en-US"/>
-      </w:rPr>
-      <w:t>Tim</w:t>
-    </w:r>
-    <w:r>
-      <w:rPr>
-        <w:lang w:val="en-US"/>
-      </w:rPr>
-      <w:t>o</w:t>
-    </w:r>
-    <w:proofErr w:type="spellEnd"/>
-    <w:r>
-      <w:rPr>
-        <w:lang w:val="en-US"/>
-      </w:rPr>
-      <w:t xml:space="preserve"> </w:t>
-    </w:r>
-    <w:proofErr w:type="spellStart"/>
-    <w:r>
-      <w:rPr>
-        <w:lang w:val="en-US"/>
-      </w:rPr>
-      <w:t>Furrer</w:t>
-    </w:r>
-    <w:proofErr w:type="spellEnd"/>
   </w:p>
   <w:p>
     <w:pPr>
@@ -587,35 +563,21 @@
         <w:lang w:val="en-US"/>
       </w:rPr>
     </w:pPr>
-    <w:proofErr w:type="spellStart"/>
     <w:r>
       <w:rPr>
         <w:lang w:val="en-US"/>
       </w:rPr>
-      <w:t>Sukirthan</w:t>
+      <w:t>Sukirthan Kasipillai</w:t>
     </w:r>
-    <w:proofErr w:type="spellEnd"/>
-    <w:r>
-      <w:rPr>
-        <w:lang w:val="en-US"/>
-      </w:rPr>
-      <w:t xml:space="preserve"> </w:t>
-    </w:r>
-    <w:proofErr w:type="spellStart"/>
-    <w:r>
-      <w:rPr>
-        <w:lang w:val="en-US"/>
-      </w:rPr>
-      <w:t>Kasipillai</w:t>
-    </w:r>
-    <w:proofErr w:type="spellEnd"/>
   </w:p>
   <w:p>
     <w:pPr>
       <w:pStyle w:val="Header"/>
       <w:jc w:val="right"/>
+      <w:rPr/>
     </w:pPr>
     <w:r>
+      <w:rPr/>
       <w:t>Damir Hodzic</w:t>
     </w:r>
   </w:p>
@@ -623,12 +585,9 @@
 </file>
 
 <file path=word/numbering.xml><?xml version="1.0" encoding="utf-8"?>
-<w:numbering xmlns:wpc="http://schemas.microsoft.com/office/word/2010/wordprocessingCanvas" xmlns:mc="http://schemas.openxmlformats.org/markup-compatibility/2006" xmlns:o="urn:schemas-microsoft-com:office:office" xmlns:r="http://schemas.openxmlformats.org/officeDocument/2006/relationships" xmlns:m="http://schemas.openxmlformats.org/officeDocument/2006/math" xmlns:v="urn:schemas-microsoft-com:vml" xmlns:wp14="http://schemas.microsoft.com/office/word/2010/wordprocessingDrawing" xmlns:wp="http://schemas.openxmlformats.org/drawingml/2006/wordprocessingDrawing" xmlns:w10="urn:schemas-microsoft-com:office:word" xmlns:w="http://schemas.openxmlformats.org/wordprocessingml/2006/main" xmlns:w14="http://schemas.microsoft.com/office/word/2010/wordml" xmlns:w15="http://schemas.microsoft.com/office/word/2012/wordml" xmlns:wpg="http://schemas.microsoft.com/office/word/2010/wordprocessingGroup" xmlns:wpi="http://schemas.microsoft.com/office/word/2010/wordprocessingInk" xmlns:wne="http://schemas.microsoft.com/office/word/2006/wordml" xmlns:wps="http://schemas.microsoft.com/office/word/2010/wordprocessingShape" mc:Ignorable="w14 w15 wp14">
-  <w:abstractNum w:abstractNumId="0">
-    <w:nsid w:val="118557C3"/>
-    <w:multiLevelType w:val="hybridMultilevel"/>
-    <w:tmpl w:val="398AE712"/>
-    <w:lvl w:ilvl="0" w:tplc="0807000F">
+<w:numbering xmlns:w="http://schemas.openxmlformats.org/wordprocessingml/2006/main" xmlns:o="urn:schemas-microsoft-com:office:office" xmlns:r="http://schemas.openxmlformats.org/officeDocument/2006/relationships" xmlns:v="urn:schemas-microsoft-com:vml">
+  <w:abstractNum w:abstractNumId="1">
+    <w:lvl w:ilvl="0">
       <w:start w:val="1"/>
       <w:numFmt w:val="decimal"/>
       <w:lvlText w:val="%1."/>
@@ -636,23 +595,17 @@
       <w:pPr>
         <w:ind w:left="720" w:hanging="360"/>
       </w:pPr>
-      <w:rPr>
-        <w:rFonts w:hint="default"/>
-      </w:rPr>
-    </w:lvl>
-    <w:lvl w:ilvl="1" w:tplc="08070001">
-      <w:start w:val="1"/>
-      <w:numFmt w:val="bullet"/>
-      <w:lvlText w:val=""/>
+    </w:lvl>
+    <w:lvl w:ilvl="1">
+      <w:start w:val="1"/>
+      <w:numFmt w:val="lowerLetter"/>
+      <w:lvlText w:val="%2."/>
       <w:lvlJc w:val="left"/>
       <w:pPr>
         <w:ind w:left="1440" w:hanging="360"/>
       </w:pPr>
-      <w:rPr>
-        <w:rFonts w:ascii="Symbol" w:hAnsi="Symbol" w:hint="default"/>
-      </w:rPr>
-    </w:lvl>
-    <w:lvl w:ilvl="2" w:tplc="0807001B" w:tentative="1">
+    </w:lvl>
+    <w:lvl w:ilvl="2">
       <w:start w:val="1"/>
       <w:numFmt w:val="lowerRoman"/>
       <w:lvlText w:val="%3."/>
@@ -661,7 +614,7 @@
         <w:ind w:left="2160" w:hanging="180"/>
       </w:pPr>
     </w:lvl>
-    <w:lvl w:ilvl="3" w:tplc="0807000F" w:tentative="1">
+    <w:lvl w:ilvl="3">
       <w:start w:val="1"/>
       <w:numFmt w:val="decimal"/>
       <w:lvlText w:val="%4."/>
@@ -670,7 +623,7 @@
         <w:ind w:left="2880" w:hanging="360"/>
       </w:pPr>
     </w:lvl>
-    <w:lvl w:ilvl="4" w:tplc="08070019" w:tentative="1">
+    <w:lvl w:ilvl="4">
       <w:start w:val="1"/>
       <w:numFmt w:val="lowerLetter"/>
       <w:lvlText w:val="%5."/>
@@ -679,7 +632,7 @@
         <w:ind w:left="3600" w:hanging="360"/>
       </w:pPr>
     </w:lvl>
-    <w:lvl w:ilvl="5" w:tplc="0807001B" w:tentative="1">
+    <w:lvl w:ilvl="5">
       <w:start w:val="1"/>
       <w:numFmt w:val="lowerRoman"/>
       <w:lvlText w:val="%6."/>
@@ -688,7 +641,7 @@
         <w:ind w:left="4320" w:hanging="180"/>
       </w:pPr>
     </w:lvl>
-    <w:lvl w:ilvl="6" w:tplc="0807000F" w:tentative="1">
+    <w:lvl w:ilvl="6">
       <w:start w:val="1"/>
       <w:numFmt w:val="decimal"/>
       <w:lvlText w:val="%7."/>
@@ -697,7 +650,7 @@
         <w:ind w:left="5040" w:hanging="360"/>
       </w:pPr>
     </w:lvl>
-    <w:lvl w:ilvl="7" w:tplc="08070019" w:tentative="1">
+    <w:lvl w:ilvl="7">
       <w:start w:val="1"/>
       <w:numFmt w:val="lowerLetter"/>
       <w:lvlText w:val="%8."/>
@@ -706,7 +659,7 @@
         <w:ind w:left="5760" w:hanging="360"/>
       </w:pPr>
     </w:lvl>
-    <w:lvl w:ilvl="8" w:tplc="0807001B" w:tentative="1">
+    <w:lvl w:ilvl="8">
       <w:start w:val="1"/>
       <w:numFmt w:val="lowerRoman"/>
       <w:lvlText w:val="%9."/>
@@ -716,11 +669,8 @@
       </w:pPr>
     </w:lvl>
   </w:abstractNum>
-  <w:abstractNum w:abstractNumId="1">
-    <w:nsid w:val="29F37924"/>
-    <w:multiLevelType w:val="hybridMultilevel"/>
-    <w:tmpl w:val="A6884384"/>
-    <w:lvl w:ilvl="0" w:tplc="0807000F">
+  <w:abstractNum w:abstractNumId="2">
+    <w:lvl w:ilvl="0">
       <w:start w:val="1"/>
       <w:numFmt w:val="decimal"/>
       <w:lvlText w:val="%1."/>
@@ -728,11 +678,8 @@
       <w:pPr>
         <w:ind w:left="720" w:hanging="360"/>
       </w:pPr>
-      <w:rPr>
-        <w:rFonts w:hint="default"/>
-      </w:rPr>
-    </w:lvl>
-    <w:lvl w:ilvl="1" w:tplc="08070001">
+    </w:lvl>
+    <w:lvl w:ilvl="1">
       <w:start w:val="1"/>
       <w:numFmt w:val="bullet"/>
       <w:lvlText w:val=""/>
@@ -741,33 +688,28 @@
         <w:ind w:left="1440" w:hanging="360"/>
       </w:pPr>
       <w:rPr>
-        <w:rFonts w:ascii="Symbol" w:hAnsi="Symbol" w:hint="default"/>
+        <w:rFonts w:ascii="Symbol" w:hAnsi="Symbol" w:cs="Symbol" w:hint="default"/>
       </w:rPr>
     </w:lvl>
-    <w:lvl w:ilvl="2" w:tplc="64EE8E46">
-      <w:numFmt w:val="bullet"/>
-      <w:lvlText w:val="-"/>
-      <w:lvlJc w:val="left"/>
-      <w:pPr>
-        <w:ind w:left="2340" w:hanging="360"/>
-      </w:pPr>
-      <w:rPr>
-        <w:rFonts w:ascii="Franklin Gothic Book" w:eastAsiaTheme="minorEastAsia" w:hAnsi="Franklin Gothic Book" w:cstheme="minorBidi" w:hint="default"/>
-      </w:rPr>
-    </w:lvl>
-    <w:lvl w:ilvl="3" w:tplc="08070001">
-      <w:start w:val="1"/>
-      <w:numFmt w:val="bullet"/>
-      <w:lvlText w:val=""/>
+    <w:lvl w:ilvl="2">
+      <w:start w:val="1"/>
+      <w:numFmt w:val="lowerRoman"/>
+      <w:lvlText w:val="%3."/>
+      <w:lvlJc w:val="right"/>
+      <w:pPr>
+        <w:ind w:left="2160" w:hanging="180"/>
+      </w:pPr>
+    </w:lvl>
+    <w:lvl w:ilvl="3">
+      <w:start w:val="1"/>
+      <w:numFmt w:val="decimal"/>
+      <w:lvlText w:val="%4."/>
       <w:lvlJc w:val="left"/>
       <w:pPr>
         <w:ind w:left="2880" w:hanging="360"/>
       </w:pPr>
-      <w:rPr>
-        <w:rFonts w:ascii="Symbol" w:hAnsi="Symbol" w:hint="default"/>
-      </w:rPr>
-    </w:lvl>
-    <w:lvl w:ilvl="4" w:tplc="08070019" w:tentative="1">
+    </w:lvl>
+    <w:lvl w:ilvl="4">
       <w:start w:val="1"/>
       <w:numFmt w:val="lowerLetter"/>
       <w:lvlText w:val="%5."/>
@@ -776,7 +718,7 @@
         <w:ind w:left="3600" w:hanging="360"/>
       </w:pPr>
     </w:lvl>
-    <w:lvl w:ilvl="5" w:tplc="0807001B" w:tentative="1">
+    <w:lvl w:ilvl="5">
       <w:start w:val="1"/>
       <w:numFmt w:val="lowerRoman"/>
       <w:lvlText w:val="%6."/>
@@ -785,7 +727,7 @@
         <w:ind w:left="4320" w:hanging="180"/>
       </w:pPr>
     </w:lvl>
-    <w:lvl w:ilvl="6" w:tplc="0807000F" w:tentative="1">
+    <w:lvl w:ilvl="6">
       <w:start w:val="1"/>
       <w:numFmt w:val="decimal"/>
       <w:lvlText w:val="%7."/>
@@ -794,7 +736,7 @@
         <w:ind w:left="5040" w:hanging="360"/>
       </w:pPr>
     </w:lvl>
-    <w:lvl w:ilvl="7" w:tplc="08070019" w:tentative="1">
+    <w:lvl w:ilvl="7">
       <w:start w:val="1"/>
       <w:numFmt w:val="lowerLetter"/>
       <w:lvlText w:val="%8."/>
@@ -803,7 +745,7 @@
         <w:ind w:left="5760" w:hanging="360"/>
       </w:pPr>
     </w:lvl>
-    <w:lvl w:ilvl="8" w:tplc="0807001B" w:tentative="1">
+    <w:lvl w:ilvl="8">
       <w:start w:val="1"/>
       <w:numFmt w:val="lowerRoman"/>
       <w:lvlText w:val="%9."/>
@@ -813,11 +755,8 @@
       </w:pPr>
     </w:lvl>
   </w:abstractNum>
-  <w:abstractNum w:abstractNumId="2">
-    <w:nsid w:val="32BB6891"/>
-    <w:multiLevelType w:val="hybridMultilevel"/>
-    <w:tmpl w:val="B1DE09D8"/>
-    <w:lvl w:ilvl="0" w:tplc="0807000F">
+  <w:abstractNum w:abstractNumId="3">
+    <w:lvl w:ilvl="0">
       <w:start w:val="1"/>
       <w:numFmt w:val="decimal"/>
       <w:lvlText w:val="%1."/>
@@ -825,11 +764,8 @@
       <w:pPr>
         <w:ind w:left="720" w:hanging="360"/>
       </w:pPr>
-      <w:rPr>
-        <w:rFonts w:hint="default"/>
-      </w:rPr>
-    </w:lvl>
-    <w:lvl w:ilvl="1" w:tplc="08070001">
+    </w:lvl>
+    <w:lvl w:ilvl="1">
       <w:start w:val="1"/>
       <w:numFmt w:val="bullet"/>
       <w:lvlText w:val=""/>
@@ -838,10 +774,10 @@
         <w:ind w:left="1440" w:hanging="360"/>
       </w:pPr>
       <w:rPr>
-        <w:rFonts w:ascii="Symbol" w:hAnsi="Symbol" w:hint="default"/>
+        <w:rFonts w:ascii="Symbol" w:hAnsi="Symbol" w:cs="Symbol" w:hint="default"/>
       </w:rPr>
     </w:lvl>
-    <w:lvl w:ilvl="2" w:tplc="0807001B" w:tentative="1">
+    <w:lvl w:ilvl="2">
       <w:start w:val="1"/>
       <w:numFmt w:val="lowerRoman"/>
       <w:lvlText w:val="%3."/>
@@ -850,7 +786,7 @@
         <w:ind w:left="2160" w:hanging="180"/>
       </w:pPr>
     </w:lvl>
-    <w:lvl w:ilvl="3" w:tplc="0807000F" w:tentative="1">
+    <w:lvl w:ilvl="3">
       <w:start w:val="1"/>
       <w:numFmt w:val="decimal"/>
       <w:lvlText w:val="%4."/>
@@ -859,7 +795,7 @@
         <w:ind w:left="2880" w:hanging="360"/>
       </w:pPr>
     </w:lvl>
-    <w:lvl w:ilvl="4" w:tplc="08070019" w:tentative="1">
+    <w:lvl w:ilvl="4">
       <w:start w:val="1"/>
       <w:numFmt w:val="lowerLetter"/>
       <w:lvlText w:val="%5."/>
@@ -868,7 +804,7 @@
         <w:ind w:left="3600" w:hanging="360"/>
       </w:pPr>
     </w:lvl>
-    <w:lvl w:ilvl="5" w:tplc="0807001B" w:tentative="1">
+    <w:lvl w:ilvl="5">
       <w:start w:val="1"/>
       <w:numFmt w:val="lowerRoman"/>
       <w:lvlText w:val="%6."/>
@@ -877,7 +813,7 @@
         <w:ind w:left="4320" w:hanging="180"/>
       </w:pPr>
     </w:lvl>
-    <w:lvl w:ilvl="6" w:tplc="0807000F" w:tentative="1">
+    <w:lvl w:ilvl="6">
       <w:start w:val="1"/>
       <w:numFmt w:val="decimal"/>
       <w:lvlText w:val="%7."/>
@@ -886,7 +822,7 @@
         <w:ind w:left="5040" w:hanging="360"/>
       </w:pPr>
     </w:lvl>
-    <w:lvl w:ilvl="7" w:tplc="08070019" w:tentative="1">
+    <w:lvl w:ilvl="7">
       <w:start w:val="1"/>
       <w:numFmt w:val="lowerLetter"/>
       <w:lvlText w:val="%8."/>
@@ -895,7 +831,7 @@
         <w:ind w:left="5760" w:hanging="360"/>
       </w:pPr>
     </w:lvl>
-    <w:lvl w:ilvl="8" w:tplc="0807001B" w:tentative="1">
+    <w:lvl w:ilvl="8">
       <w:start w:val="1"/>
       <w:numFmt w:val="lowerRoman"/>
       <w:lvlText w:val="%9."/>
@@ -905,11 +841,8 @@
       </w:pPr>
     </w:lvl>
   </w:abstractNum>
-  <w:abstractNum w:abstractNumId="3">
-    <w:nsid w:val="438B6684"/>
-    <w:multiLevelType w:val="hybridMultilevel"/>
-    <w:tmpl w:val="3274F7F2"/>
-    <w:lvl w:ilvl="0" w:tplc="0807000F">
+  <w:abstractNum w:abstractNumId="4">
+    <w:lvl w:ilvl="0">
       <w:start w:val="1"/>
       <w:numFmt w:val="decimal"/>
       <w:lvlText w:val="%1."/>
@@ -917,20 +850,113 @@
       <w:pPr>
         <w:ind w:left="720" w:hanging="360"/>
       </w:pPr>
+    </w:lvl>
+    <w:lvl w:ilvl="1">
+      <w:start w:val="1"/>
+      <w:numFmt w:val="bullet"/>
+      <w:lvlText w:val=""/>
+      <w:lvlJc w:val="left"/>
+      <w:pPr>
+        <w:ind w:left="1440" w:hanging="360"/>
+      </w:pPr>
       <w:rPr>
-        <w:rFonts w:hint="default"/>
+        <w:rFonts w:ascii="Symbol" w:hAnsi="Symbol" w:cs="Symbol" w:hint="default"/>
       </w:rPr>
     </w:lvl>
-    <w:lvl w:ilvl="1" w:tplc="08070019">
+    <w:lvl w:ilvl="2">
+      <w:start w:val="1"/>
+      <w:numFmt w:val="bullet"/>
+      <w:lvlText w:val="-"/>
+      <w:lvlJc w:val="left"/>
+      <w:pPr>
+        <w:ind w:left="2340" w:hanging="360"/>
+      </w:pPr>
+      <w:rPr>
+        <w:rFonts w:ascii="Franklin Gothic Book" w:hAnsi="Franklin Gothic Book" w:cs="Franklin Gothic Book" w:hint="default"/>
+        <w:rFonts w:cs=""/>
+      </w:rPr>
+    </w:lvl>
+    <w:lvl w:ilvl="3">
+      <w:start w:val="1"/>
+      <w:numFmt w:val="bullet"/>
+      <w:lvlText w:val=""/>
+      <w:lvlJc w:val="left"/>
+      <w:pPr>
+        <w:ind w:left="2880" w:hanging="360"/>
+      </w:pPr>
+      <w:rPr>
+        <w:rFonts w:ascii="Symbol" w:hAnsi="Symbol" w:cs="Symbol" w:hint="default"/>
+      </w:rPr>
+    </w:lvl>
+    <w:lvl w:ilvl="4">
       <w:start w:val="1"/>
       <w:numFmt w:val="lowerLetter"/>
-      <w:lvlText w:val="%2."/>
+      <w:lvlText w:val="%5."/>
+      <w:lvlJc w:val="left"/>
+      <w:pPr>
+        <w:ind w:left="3600" w:hanging="360"/>
+      </w:pPr>
+    </w:lvl>
+    <w:lvl w:ilvl="5">
+      <w:start w:val="1"/>
+      <w:numFmt w:val="lowerRoman"/>
+      <w:lvlText w:val="%6."/>
+      <w:lvlJc w:val="right"/>
+      <w:pPr>
+        <w:ind w:left="4320" w:hanging="180"/>
+      </w:pPr>
+    </w:lvl>
+    <w:lvl w:ilvl="6">
+      <w:start w:val="1"/>
+      <w:numFmt w:val="decimal"/>
+      <w:lvlText w:val="%7."/>
+      <w:lvlJc w:val="left"/>
+      <w:pPr>
+        <w:ind w:left="5040" w:hanging="360"/>
+      </w:pPr>
+    </w:lvl>
+    <w:lvl w:ilvl="7">
+      <w:start w:val="1"/>
+      <w:numFmt w:val="lowerLetter"/>
+      <w:lvlText w:val="%8."/>
+      <w:lvlJc w:val="left"/>
+      <w:pPr>
+        <w:ind w:left="5760" w:hanging="360"/>
+      </w:pPr>
+    </w:lvl>
+    <w:lvl w:ilvl="8">
+      <w:start w:val="1"/>
+      <w:numFmt w:val="lowerRoman"/>
+      <w:lvlText w:val="%9."/>
+      <w:lvlJc w:val="right"/>
+      <w:pPr>
+        <w:ind w:left="6480" w:hanging="180"/>
+      </w:pPr>
+    </w:lvl>
+  </w:abstractNum>
+  <w:abstractNum w:abstractNumId="5">
+    <w:lvl w:ilvl="0">
+      <w:start w:val="1"/>
+      <w:numFmt w:val="decimal"/>
+      <w:lvlText w:val="%1."/>
+      <w:lvlJc w:val="left"/>
+      <w:pPr>
+        <w:ind w:left="720" w:hanging="360"/>
+      </w:pPr>
+    </w:lvl>
+    <w:lvl w:ilvl="1">
+      <w:start w:val="1"/>
+      <w:numFmt w:val="bullet"/>
+      <w:lvlText w:val=""/>
       <w:lvlJc w:val="left"/>
       <w:pPr>
         <w:ind w:left="1440" w:hanging="360"/>
       </w:pPr>
-    </w:lvl>
-    <w:lvl w:ilvl="2" w:tplc="0807001B" w:tentative="1">
+      <w:rPr>
+        <w:rFonts w:ascii="Symbol" w:hAnsi="Symbol" w:cs="Symbol" w:hint="default"/>
+      </w:rPr>
+    </w:lvl>
+    <w:lvl w:ilvl="2">
       <w:start w:val="1"/>
       <w:numFmt w:val="lowerRoman"/>
       <w:lvlText w:val="%3."/>
@@ -939,7 +965,7 @@
         <w:ind w:left="2160" w:hanging="180"/>
       </w:pPr>
     </w:lvl>
-    <w:lvl w:ilvl="3" w:tplc="0807000F" w:tentative="1">
+    <w:lvl w:ilvl="3">
       <w:start w:val="1"/>
       <w:numFmt w:val="decimal"/>
       <w:lvlText w:val="%4."/>
@@ -948,7 +974,7 @@
         <w:ind w:left="2880" w:hanging="360"/>
       </w:pPr>
     </w:lvl>
-    <w:lvl w:ilvl="4" w:tplc="08070019" w:tentative="1">
+    <w:lvl w:ilvl="4">
       <w:start w:val="1"/>
       <w:numFmt w:val="lowerLetter"/>
       <w:lvlText w:val="%5."/>
@@ -957,7 +983,7 @@
         <w:ind w:left="3600" w:hanging="360"/>
       </w:pPr>
     </w:lvl>
-    <w:lvl w:ilvl="5" w:tplc="0807001B" w:tentative="1">
+    <w:lvl w:ilvl="5">
       <w:start w:val="1"/>
       <w:numFmt w:val="lowerRoman"/>
       <w:lvlText w:val="%6."/>
@@ -966,7 +992,7 @@
         <w:ind w:left="4320" w:hanging="180"/>
       </w:pPr>
     </w:lvl>
-    <w:lvl w:ilvl="6" w:tplc="0807000F" w:tentative="1">
+    <w:lvl w:ilvl="6">
       <w:start w:val="1"/>
       <w:numFmt w:val="decimal"/>
       <w:lvlText w:val="%7."/>
@@ -975,7 +1001,7 @@
         <w:ind w:left="5040" w:hanging="360"/>
       </w:pPr>
     </w:lvl>
-    <w:lvl w:ilvl="7" w:tplc="08070019" w:tentative="1">
+    <w:lvl w:ilvl="7">
       <w:start w:val="1"/>
       <w:numFmt w:val="lowerLetter"/>
       <w:lvlText w:val="%8."/>
@@ -984,7 +1010,7 @@
         <w:ind w:left="5760" w:hanging="360"/>
       </w:pPr>
     </w:lvl>
-    <w:lvl w:ilvl="8" w:tplc="0807001B" w:tentative="1">
+    <w:lvl w:ilvl="8">
       <w:start w:val="1"/>
       <w:numFmt w:val="lowerRoman"/>
       <w:lvlText w:val="%9."/>
@@ -994,359 +1020,261 @@
       </w:pPr>
     </w:lvl>
   </w:abstractNum>
-  <w:abstractNum w:abstractNumId="4">
-    <w:nsid w:val="74C85EAC"/>
-    <w:multiLevelType w:val="hybridMultilevel"/>
-    <w:tmpl w:val="8BFE2ECE"/>
-    <w:lvl w:ilvl="0" w:tplc="0807000F">
-      <w:start w:val="1"/>
-      <w:numFmt w:val="decimal"/>
-      <w:lvlText w:val="%1."/>
-      <w:lvlJc w:val="left"/>
-      <w:pPr>
-        <w:ind w:left="720" w:hanging="360"/>
-      </w:pPr>
-      <w:rPr>
-        <w:rFonts w:hint="default"/>
-      </w:rPr>
-    </w:lvl>
-    <w:lvl w:ilvl="1" w:tplc="08070001">
+  <w:abstractNum w:abstractNumId="6">
+    <w:lvl w:ilvl="0">
       <w:start w:val="1"/>
       <w:numFmt w:val="bullet"/>
       <w:lvlText w:val=""/>
       <w:lvlJc w:val="left"/>
       <w:pPr>
-        <w:ind w:left="1440" w:hanging="360"/>
+        <w:ind w:left="927" w:hanging="360"/>
       </w:pPr>
       <w:rPr>
-        <w:rFonts w:ascii="Symbol" w:hAnsi="Symbol" w:hint="default"/>
+        <w:rFonts w:ascii="Symbol" w:hAnsi="Symbol" w:cs="Symbol" w:hint="default"/>
       </w:rPr>
     </w:lvl>
-    <w:lvl w:ilvl="2" w:tplc="64EE8E46">
+    <w:lvl w:ilvl="1">
+      <w:start w:val="1"/>
       <w:numFmt w:val="bullet"/>
-      <w:lvlText w:val="-"/>
-      <w:lvlJc w:val="left"/>
-      <w:pPr>
-        <w:ind w:left="2340" w:hanging="360"/>
+      <w:lvlText w:val="o"/>
+      <w:lvlJc w:val="left"/>
+      <w:pPr>
+        <w:ind w:left="1647" w:hanging="360"/>
       </w:pPr>
       <w:rPr>
-        <w:rFonts w:ascii="Franklin Gothic Book" w:eastAsiaTheme="minorEastAsia" w:hAnsi="Franklin Gothic Book" w:cstheme="minorBidi" w:hint="default"/>
+        <w:rFonts w:ascii="Courier New" w:hAnsi="Courier New" w:cs="Courier New" w:hint="default"/>
+        <w:rFonts w:cs="Courier New"/>
       </w:rPr>
     </w:lvl>
-    <w:lvl w:ilvl="3" w:tplc="64EE8E46">
+    <w:lvl w:ilvl="2">
+      <w:start w:val="1"/>
       <w:numFmt w:val="bullet"/>
-      <w:lvlText w:val="-"/>
-      <w:lvlJc w:val="left"/>
-      <w:pPr>
-        <w:ind w:left="2880" w:hanging="360"/>
+      <w:lvlText w:val=""/>
+      <w:lvlJc w:val="left"/>
+      <w:pPr>
+        <w:ind w:left="2367" w:hanging="360"/>
       </w:pPr>
       <w:rPr>
-        <w:rFonts w:ascii="Franklin Gothic Book" w:eastAsiaTheme="minorEastAsia" w:hAnsi="Franklin Gothic Book" w:cstheme="minorBidi" w:hint="default"/>
+        <w:rFonts w:ascii="Wingdings" w:hAnsi="Wingdings" w:cs="Wingdings" w:hint="default"/>
       </w:rPr>
     </w:lvl>
-    <w:lvl w:ilvl="4" w:tplc="08070019" w:tentative="1">
-      <w:start w:val="1"/>
-      <w:numFmt w:val="lowerLetter"/>
-      <w:lvlText w:val="%5."/>
-      <w:lvlJc w:val="left"/>
-      <w:pPr>
-        <w:ind w:left="3600" w:hanging="360"/>
-      </w:pPr>
-    </w:lvl>
-    <w:lvl w:ilvl="5" w:tplc="0807001B" w:tentative="1">
-      <w:start w:val="1"/>
-      <w:numFmt w:val="lowerRoman"/>
-      <w:lvlText w:val="%6."/>
-      <w:lvlJc w:val="right"/>
-      <w:pPr>
-        <w:ind w:left="4320" w:hanging="180"/>
-      </w:pPr>
-    </w:lvl>
-    <w:lvl w:ilvl="6" w:tplc="0807000F" w:tentative="1">
-      <w:start w:val="1"/>
-      <w:numFmt w:val="decimal"/>
-      <w:lvlText w:val="%7."/>
-      <w:lvlJc w:val="left"/>
-      <w:pPr>
-        <w:ind w:left="5040" w:hanging="360"/>
-      </w:pPr>
-    </w:lvl>
-    <w:lvl w:ilvl="7" w:tplc="08070019" w:tentative="1">
-      <w:start w:val="1"/>
-      <w:numFmt w:val="lowerLetter"/>
-      <w:lvlText w:val="%8."/>
-      <w:lvlJc w:val="left"/>
-      <w:pPr>
-        <w:ind w:left="5760" w:hanging="360"/>
-      </w:pPr>
-    </w:lvl>
-    <w:lvl w:ilvl="8" w:tplc="0807001B" w:tentative="1">
-      <w:start w:val="1"/>
-      <w:numFmt w:val="lowerRoman"/>
-      <w:lvlText w:val="%9."/>
-      <w:lvlJc w:val="right"/>
-      <w:pPr>
-        <w:ind w:left="6480" w:hanging="180"/>
-      </w:pPr>
-    </w:lvl>
-  </w:abstractNum>
-  <w:abstractNum w:abstractNumId="5">
-    <w:nsid w:val="78E94A61"/>
-    <w:multiLevelType w:val="hybridMultilevel"/>
-    <w:tmpl w:val="742C3500"/>
-    <w:lvl w:ilvl="0" w:tplc="08070001">
+    <w:lvl w:ilvl="3">
       <w:start w:val="1"/>
       <w:numFmt w:val="bullet"/>
       <w:lvlText w:val=""/>
       <w:lvlJc w:val="left"/>
       <w:pPr>
-        <w:ind w:left="927" w:hanging="360"/>
+        <w:ind w:left="3087" w:hanging="360"/>
       </w:pPr>
       <w:rPr>
-        <w:rFonts w:ascii="Symbol" w:hAnsi="Symbol" w:hint="default"/>
+        <w:rFonts w:ascii="Symbol" w:hAnsi="Symbol" w:cs="Symbol" w:hint="default"/>
       </w:rPr>
     </w:lvl>
-    <w:lvl w:ilvl="1" w:tplc="08070003">
+    <w:lvl w:ilvl="4">
       <w:start w:val="1"/>
       <w:numFmt w:val="bullet"/>
       <w:lvlText w:val="o"/>
       <w:lvlJc w:val="left"/>
       <w:pPr>
-        <w:ind w:left="1647" w:hanging="360"/>
+        <w:ind w:left="3807" w:hanging="360"/>
       </w:pPr>
       <w:rPr>
         <w:rFonts w:ascii="Courier New" w:hAnsi="Courier New" w:cs="Courier New" w:hint="default"/>
+        <w:rFonts w:cs="Courier New"/>
       </w:rPr>
     </w:lvl>
-    <w:lvl w:ilvl="2" w:tplc="08070005" w:tentative="1">
+    <w:lvl w:ilvl="5">
       <w:start w:val="1"/>
       <w:numFmt w:val="bullet"/>
       <w:lvlText w:val=""/>
       <w:lvlJc w:val="left"/>
       <w:pPr>
-        <w:ind w:left="2367" w:hanging="360"/>
+        <w:ind w:left="4527" w:hanging="360"/>
       </w:pPr>
       <w:rPr>
-        <w:rFonts w:ascii="Wingdings" w:hAnsi="Wingdings" w:hint="default"/>
+        <w:rFonts w:ascii="Wingdings" w:hAnsi="Wingdings" w:cs="Wingdings" w:hint="default"/>
       </w:rPr>
     </w:lvl>
-    <w:lvl w:ilvl="3" w:tplc="08070001" w:tentative="1">
+    <w:lvl w:ilvl="6">
       <w:start w:val="1"/>
       <w:numFmt w:val="bullet"/>
       <w:lvlText w:val=""/>
       <w:lvlJc w:val="left"/>
       <w:pPr>
-        <w:ind w:left="3087" w:hanging="360"/>
+        <w:ind w:left="5247" w:hanging="360"/>
       </w:pPr>
       <w:rPr>
-        <w:rFonts w:ascii="Symbol" w:hAnsi="Symbol" w:hint="default"/>
+        <w:rFonts w:ascii="Symbol" w:hAnsi="Symbol" w:cs="Symbol" w:hint="default"/>
       </w:rPr>
     </w:lvl>
-    <w:lvl w:ilvl="4" w:tplc="08070003" w:tentative="1">
+    <w:lvl w:ilvl="7">
       <w:start w:val="1"/>
       <w:numFmt w:val="bullet"/>
       <w:lvlText w:val="o"/>
       <w:lvlJc w:val="left"/>
       <w:pPr>
-        <w:ind w:left="3807" w:hanging="360"/>
+        <w:ind w:left="5967" w:hanging="360"/>
       </w:pPr>
       <w:rPr>
         <w:rFonts w:ascii="Courier New" w:hAnsi="Courier New" w:cs="Courier New" w:hint="default"/>
+        <w:rFonts w:cs="Courier New"/>
       </w:rPr>
     </w:lvl>
-    <w:lvl w:ilvl="5" w:tplc="08070005" w:tentative="1">
+    <w:lvl w:ilvl="8">
       <w:start w:val="1"/>
       <w:numFmt w:val="bullet"/>
       <w:lvlText w:val=""/>
       <w:lvlJc w:val="left"/>
       <w:pPr>
-        <w:ind w:left="4527" w:hanging="360"/>
+        <w:ind w:left="6687" w:hanging="360"/>
       </w:pPr>
       <w:rPr>
-        <w:rFonts w:ascii="Wingdings" w:hAnsi="Wingdings" w:hint="default"/>
+        <w:rFonts w:ascii="Wingdings" w:hAnsi="Wingdings" w:cs="Wingdings" w:hint="default"/>
       </w:rPr>
     </w:lvl>
-    <w:lvl w:ilvl="6" w:tplc="08070001" w:tentative="1">
-      <w:start w:val="1"/>
-      <w:numFmt w:val="bullet"/>
-      <w:lvlText w:val=""/>
-      <w:lvlJc w:val="left"/>
-      <w:pPr>
-        <w:ind w:left="5247" w:hanging="360"/>
-      </w:pPr>
-      <w:rPr>
-        <w:rFonts w:ascii="Symbol" w:hAnsi="Symbol" w:hint="default"/>
-      </w:rPr>
-    </w:lvl>
-    <w:lvl w:ilvl="7" w:tplc="08070003" w:tentative="1">
-      <w:start w:val="1"/>
-      <w:numFmt w:val="bullet"/>
-      <w:lvlText w:val="o"/>
-      <w:lvlJc w:val="left"/>
-      <w:pPr>
-        <w:ind w:left="5967" w:hanging="360"/>
-      </w:pPr>
-      <w:rPr>
-        <w:rFonts w:ascii="Courier New" w:hAnsi="Courier New" w:cs="Courier New" w:hint="default"/>
-      </w:rPr>
-    </w:lvl>
-    <w:lvl w:ilvl="8" w:tplc="08070005" w:tentative="1">
-      <w:start w:val="1"/>
-      <w:numFmt w:val="bullet"/>
-      <w:lvlText w:val=""/>
-      <w:lvlJc w:val="left"/>
-      <w:pPr>
-        <w:ind w:left="6687" w:hanging="360"/>
-      </w:pPr>
-      <w:rPr>
-        <w:rFonts w:ascii="Wingdings" w:hAnsi="Wingdings" w:hint="default"/>
-      </w:rPr>
-    </w:lvl>
   </w:abstractNum>
-  <w:abstractNum w:abstractNumId="6">
-    <w:nsid w:val="7BCB7035"/>
-    <w:multiLevelType w:val="hybridMultilevel"/>
-    <w:tmpl w:val="0220DF24"/>
-    <w:lvl w:ilvl="0" w:tplc="0807000F">
-      <w:start w:val="1"/>
-      <w:numFmt w:val="decimal"/>
-      <w:lvlText w:val="%1."/>
-      <w:lvlJc w:val="left"/>
-      <w:pPr>
-        <w:ind w:left="720" w:hanging="360"/>
-      </w:pPr>
-      <w:rPr>
-        <w:rFonts w:hint="default"/>
-      </w:rPr>
-    </w:lvl>
-    <w:lvl w:ilvl="1" w:tplc="08070001">
-      <w:start w:val="1"/>
-      <w:numFmt w:val="bullet"/>
-      <w:lvlText w:val=""/>
-      <w:lvlJc w:val="left"/>
-      <w:pPr>
-        <w:ind w:left="1440" w:hanging="360"/>
-      </w:pPr>
-      <w:rPr>
-        <w:rFonts w:ascii="Symbol" w:hAnsi="Symbol" w:hint="default"/>
-      </w:rPr>
-    </w:lvl>
-    <w:lvl w:ilvl="2" w:tplc="0807001B" w:tentative="1">
-      <w:start w:val="1"/>
-      <w:numFmt w:val="lowerRoman"/>
-      <w:lvlText w:val="%3."/>
-      <w:lvlJc w:val="right"/>
-      <w:pPr>
-        <w:ind w:left="2160" w:hanging="180"/>
-      </w:pPr>
-    </w:lvl>
-    <w:lvl w:ilvl="3" w:tplc="0807000F" w:tentative="1">
-      <w:start w:val="1"/>
-      <w:numFmt w:val="decimal"/>
-      <w:lvlText w:val="%4."/>
-      <w:lvlJc w:val="left"/>
-      <w:pPr>
-        <w:ind w:left="2880" w:hanging="360"/>
-      </w:pPr>
-    </w:lvl>
-    <w:lvl w:ilvl="4" w:tplc="08070019" w:tentative="1">
-      <w:start w:val="1"/>
-      <w:numFmt w:val="lowerLetter"/>
-      <w:lvlText w:val="%5."/>
-      <w:lvlJc w:val="left"/>
-      <w:pPr>
-        <w:ind w:left="3600" w:hanging="360"/>
-      </w:pPr>
-    </w:lvl>
-    <w:lvl w:ilvl="5" w:tplc="0807001B" w:tentative="1">
-      <w:start w:val="1"/>
-      <w:numFmt w:val="lowerRoman"/>
-      <w:lvlText w:val="%6."/>
-      <w:lvlJc w:val="right"/>
-      <w:pPr>
-        <w:ind w:left="4320" w:hanging="180"/>
-      </w:pPr>
-    </w:lvl>
-    <w:lvl w:ilvl="6" w:tplc="0807000F" w:tentative="1">
-      <w:start w:val="1"/>
-      <w:numFmt w:val="decimal"/>
-      <w:lvlText w:val="%7."/>
-      <w:lvlJc w:val="left"/>
-      <w:pPr>
-        <w:ind w:left="5040" w:hanging="360"/>
-      </w:pPr>
-    </w:lvl>
-    <w:lvl w:ilvl="7" w:tplc="08070019" w:tentative="1">
-      <w:start w:val="1"/>
-      <w:numFmt w:val="lowerLetter"/>
-      <w:lvlText w:val="%8."/>
-      <w:lvlJc w:val="left"/>
-      <w:pPr>
-        <w:ind w:left="5760" w:hanging="360"/>
-      </w:pPr>
-    </w:lvl>
-    <w:lvl w:ilvl="8" w:tplc="0807001B" w:tentative="1">
-      <w:start w:val="1"/>
-      <w:numFmt w:val="lowerRoman"/>
-      <w:lvlText w:val="%9."/>
-      <w:lvlJc w:val="right"/>
-      <w:pPr>
-        <w:ind w:left="6480" w:hanging="180"/>
+  <w:abstractNum w:abstractNumId="7">
+    <w:lvl w:ilvl="0">
+      <w:start w:val="1"/>
+      <w:numFmt w:val="none"/>
+      <w:suff w:val="nothing"/>
+      <w:lvlText w:val=""/>
+      <w:lvlJc w:val="left"/>
+      <w:pPr>
+        <w:ind w:left="0" w:hanging="0"/>
+      </w:pPr>
+    </w:lvl>
+    <w:lvl w:ilvl="1">
+      <w:start w:val="1"/>
+      <w:numFmt w:val="none"/>
+      <w:suff w:val="nothing"/>
+      <w:lvlText w:val=""/>
+      <w:lvlJc w:val="left"/>
+      <w:pPr>
+        <w:ind w:left="0" w:hanging="0"/>
+      </w:pPr>
+    </w:lvl>
+    <w:lvl w:ilvl="2">
+      <w:start w:val="1"/>
+      <w:numFmt w:val="none"/>
+      <w:suff w:val="nothing"/>
+      <w:lvlText w:val=""/>
+      <w:lvlJc w:val="left"/>
+      <w:pPr>
+        <w:ind w:left="0" w:hanging="0"/>
+      </w:pPr>
+    </w:lvl>
+    <w:lvl w:ilvl="3">
+      <w:start w:val="1"/>
+      <w:numFmt w:val="none"/>
+      <w:suff w:val="nothing"/>
+      <w:lvlText w:val=""/>
+      <w:lvlJc w:val="left"/>
+      <w:pPr>
+        <w:ind w:left="0" w:hanging="0"/>
+      </w:pPr>
+    </w:lvl>
+    <w:lvl w:ilvl="4">
+      <w:start w:val="1"/>
+      <w:numFmt w:val="none"/>
+      <w:suff w:val="nothing"/>
+      <w:lvlText w:val=""/>
+      <w:lvlJc w:val="left"/>
+      <w:pPr>
+        <w:ind w:left="0" w:hanging="0"/>
+      </w:pPr>
+    </w:lvl>
+    <w:lvl w:ilvl="5">
+      <w:start w:val="1"/>
+      <w:numFmt w:val="none"/>
+      <w:suff w:val="nothing"/>
+      <w:lvlText w:val=""/>
+      <w:lvlJc w:val="left"/>
+      <w:pPr>
+        <w:ind w:left="0" w:hanging="0"/>
+      </w:pPr>
+    </w:lvl>
+    <w:lvl w:ilvl="6">
+      <w:start w:val="1"/>
+      <w:numFmt w:val="none"/>
+      <w:suff w:val="nothing"/>
+      <w:lvlText w:val=""/>
+      <w:lvlJc w:val="left"/>
+      <w:pPr>
+        <w:ind w:left="0" w:hanging="0"/>
+      </w:pPr>
+    </w:lvl>
+    <w:lvl w:ilvl="7">
+      <w:start w:val="1"/>
+      <w:numFmt w:val="none"/>
+      <w:suff w:val="nothing"/>
+      <w:lvlText w:val=""/>
+      <w:lvlJc w:val="left"/>
+      <w:pPr>
+        <w:ind w:left="0" w:hanging="0"/>
+      </w:pPr>
+    </w:lvl>
+    <w:lvl w:ilvl="8">
+      <w:start w:val="1"/>
+      <w:numFmt w:val="none"/>
+      <w:suff w:val="nothing"/>
+      <w:lvlText w:val=""/>
+      <w:lvlJc w:val="left"/>
+      <w:pPr>
+        <w:ind w:left="0" w:hanging="0"/>
       </w:pPr>
     </w:lvl>
   </w:abstractNum>
   <w:num w:numId="1">
-    <w:abstractNumId w:val="3"/>
+    <w:abstractNumId w:val="1"/>
   </w:num>
   <w:num w:numId="2">
     <w:abstractNumId w:val="2"/>
   </w:num>
   <w:num w:numId="3">
-    <w:abstractNumId w:val="0"/>
+    <w:abstractNumId w:val="3"/>
   </w:num>
   <w:num w:numId="4">
-    <w:abstractNumId w:val="1"/>
+    <w:abstractNumId w:val="4"/>
   </w:num>
   <w:num w:numId="5">
+    <w:abstractNumId w:val="5"/>
+  </w:num>
+  <w:num w:numId="6">
     <w:abstractNumId w:val="6"/>
   </w:num>
-  <w:num w:numId="6">
-    <w:abstractNumId w:val="5"/>
-  </w:num>
   <w:num w:numId="7">
-    <w:abstractNumId w:val="4"/>
+    <w:abstractNumId w:val="7"/>
   </w:num>
 </w:numbering>
 </file>
 
 <file path=word/styles.xml><?xml version="1.0" encoding="utf-8"?>
-<w:styles xmlns:mc="http://schemas.openxmlformats.org/markup-compatibility/2006" xmlns:r="http://schemas.openxmlformats.org/officeDocument/2006/relationships" xmlns:w="http://schemas.openxmlformats.org/wordprocessingml/2006/main" xmlns:w14="http://schemas.microsoft.com/office/word/2010/wordml" xmlns:w15="http://schemas.microsoft.com/office/word/2012/wordml" mc:Ignorable="w14 w15">
+<w:styles xmlns:w="http://schemas.openxmlformats.org/wordprocessingml/2006/main" xmlns:w14="http://schemas.microsoft.com/office/word/2010/wordml" xmlns:mc="http://schemas.openxmlformats.org/markup-compatibility/2006" mc:Ignorable="w14">
   <w:docDefaults>
     <w:rPrDefault>
       <w:rPr>
-        <w:rFonts w:asciiTheme="minorHAnsi" w:eastAsiaTheme="minorEastAsia" w:hAnsiTheme="minorHAnsi" w:cstheme="minorBidi"/>
+        <w:rFonts w:ascii="Franklin Gothic Book" w:hAnsi="Franklin Gothic Book" w:eastAsia="HGｺﾞｼｯｸE" w:cs="" w:asciiTheme="minorHAnsi" w:cstheme="minorBidi" w:eastAsiaTheme="minorEastAsia" w:hAnsiTheme="minorHAnsi"/>
         <w:sz w:val="22"/>
         <w:szCs w:val="22"/>
         <w:lang w:val="de-CH" w:eastAsia="ja-JP" w:bidi="ar-SA"/>
       </w:rPr>
     </w:rPrDefault>
     <w:pPrDefault>
-      <w:pPr>
-        <w:spacing w:after="160" w:line="259" w:lineRule="auto"/>
-      </w:pPr>
+      <w:pPr/>
     </w:pPrDefault>
   </w:docDefaults>
   <w:latentStyles w:defLockedState="0" w:defUIPriority="99" w:defSemiHidden="0" w:defUnhideWhenUsed="0" w:defQFormat="0" w:count="371">
     <w:lsdException w:name="Normal" w:uiPriority="0" w:qFormat="1"/>
     <w:lsdException w:name="heading 1" w:uiPriority="9" w:qFormat="1"/>
-    <w:lsdException w:name="heading 2" w:semiHidden="1" w:uiPriority="9" w:unhideWhenUsed="1" w:qFormat="1"/>
-    <w:lsdException w:name="heading 3" w:semiHidden="1" w:uiPriority="9" w:unhideWhenUsed="1" w:qFormat="1"/>
-    <w:lsdException w:name="heading 4" w:semiHidden="1" w:uiPriority="9" w:unhideWhenUsed="1" w:qFormat="1"/>
-    <w:lsdException w:name="heading 5" w:semiHidden="1" w:uiPriority="9" w:unhideWhenUsed="1" w:qFormat="1"/>
-    <w:lsdException w:name="heading 6" w:semiHidden="1" w:uiPriority="9" w:unhideWhenUsed="1" w:qFormat="1"/>
-    <w:lsdException w:name="heading 7" w:semiHidden="1" w:uiPriority="9" w:unhideWhenUsed="1" w:qFormat="1"/>
-    <w:lsdException w:name="heading 8" w:semiHidden="1" w:uiPriority="9" w:unhideWhenUsed="1" w:qFormat="1"/>
-    <w:lsdException w:name="heading 9" w:semiHidden="1" w:uiPriority="9" w:unhideWhenUsed="1" w:qFormat="1"/>
+    <w:lsdException w:name="heading 2" w:uiPriority="9" w:semiHidden="1" w:unhideWhenUsed="1" w:qFormat="1"/>
+    <w:lsdException w:name="heading 3" w:uiPriority="9" w:semiHidden="1" w:unhideWhenUsed="1" w:qFormat="1"/>
+    <w:lsdException w:name="heading 4" w:uiPriority="9" w:semiHidden="1" w:unhideWhenUsed="1" w:qFormat="1"/>
+    <w:lsdException w:name="heading 5" w:uiPriority="9" w:semiHidden="1" w:unhideWhenUsed="1" w:qFormat="1"/>
+    <w:lsdException w:name="heading 6" w:uiPriority="9" w:semiHidden="1" w:unhideWhenUsed="1" w:qFormat="1"/>
+    <w:lsdException w:name="heading 7" w:uiPriority="9" w:semiHidden="1" w:unhideWhenUsed="1" w:qFormat="1"/>
+    <w:lsdException w:name="heading 8" w:uiPriority="9" w:semiHidden="1" w:unhideWhenUsed="1" w:qFormat="1"/>
+    <w:lsdException w:name="heading 9" w:uiPriority="9" w:semiHidden="1" w:unhideWhenUsed="1" w:qFormat="1"/>
     <w:lsdException w:name="index 1" w:semiHidden="1" w:unhideWhenUsed="1"/>
     <w:lsdException w:name="index 2" w:semiHidden="1" w:unhideWhenUsed="1"/>
     <w:lsdException w:name="index 3" w:semiHidden="1" w:unhideWhenUsed="1"/>
@@ -1356,22 +1284,22 @@
     <w:lsdException w:name="index 7" w:semiHidden="1" w:unhideWhenUsed="1"/>
     <w:lsdException w:name="index 8" w:semiHidden="1" w:unhideWhenUsed="1"/>
     <w:lsdException w:name="index 9" w:semiHidden="1" w:unhideWhenUsed="1"/>
-    <w:lsdException w:name="toc 1" w:semiHidden="1" w:uiPriority="39" w:unhideWhenUsed="1"/>
-    <w:lsdException w:name="toc 2" w:semiHidden="1" w:uiPriority="39" w:unhideWhenUsed="1"/>
-    <w:lsdException w:name="toc 3" w:semiHidden="1" w:uiPriority="39" w:unhideWhenUsed="1"/>
-    <w:lsdException w:name="toc 4" w:semiHidden="1" w:uiPriority="39" w:unhideWhenUsed="1"/>
-    <w:lsdException w:name="toc 5" w:semiHidden="1" w:uiPriority="39" w:unhideWhenUsed="1"/>
-    <w:lsdException w:name="toc 6" w:semiHidden="1" w:uiPriority="39" w:unhideWhenUsed="1"/>
-    <w:lsdException w:name="toc 7" w:semiHidden="1" w:uiPriority="39" w:unhideWhenUsed="1"/>
-    <w:lsdException w:name="toc 8" w:semiHidden="1" w:uiPriority="39" w:unhideWhenUsed="1"/>
-    <w:lsdException w:name="toc 9" w:semiHidden="1" w:uiPriority="39" w:unhideWhenUsed="1"/>
+    <w:lsdException w:name="toc 1" w:uiPriority="39" w:semiHidden="1" w:unhideWhenUsed="1"/>
+    <w:lsdException w:name="toc 2" w:uiPriority="39" w:semiHidden="1" w:unhideWhenUsed="1"/>
+    <w:lsdException w:name="toc 3" w:uiPriority="39" w:semiHidden="1" w:unhideWhenUsed="1"/>
+    <w:lsdException w:name="toc 4" w:uiPriority="39" w:semiHidden="1" w:unhideWhenUsed="1"/>
+    <w:lsdException w:name="toc 5" w:uiPriority="39" w:semiHidden="1" w:unhideWhenUsed="1"/>
+    <w:lsdException w:name="toc 6" w:uiPriority="39" w:semiHidden="1" w:unhideWhenUsed="1"/>
+    <w:lsdException w:name="toc 7" w:uiPriority="39" w:semiHidden="1" w:unhideWhenUsed="1"/>
+    <w:lsdException w:name="toc 8" w:uiPriority="39" w:semiHidden="1" w:unhideWhenUsed="1"/>
+    <w:lsdException w:name="toc 9" w:uiPriority="39" w:semiHidden="1" w:unhideWhenUsed="1"/>
     <w:lsdException w:name="Normal Indent" w:semiHidden="1" w:unhideWhenUsed="1"/>
     <w:lsdException w:name="footnote text" w:semiHidden="1" w:unhideWhenUsed="1"/>
     <w:lsdException w:name="annotation text" w:semiHidden="1" w:unhideWhenUsed="1"/>
     <w:lsdException w:name="header" w:semiHidden="1" w:unhideWhenUsed="1"/>
     <w:lsdException w:name="footer" w:semiHidden="1" w:unhideWhenUsed="1"/>
     <w:lsdException w:name="index heading" w:semiHidden="1" w:unhideWhenUsed="1"/>
-    <w:lsdException w:name="caption" w:semiHidden="1" w:uiPriority="35" w:unhideWhenUsed="1" w:qFormat="1"/>
+    <w:lsdException w:name="caption" w:uiPriority="35" w:semiHidden="1" w:unhideWhenUsed="1" w:qFormat="1"/>
     <w:lsdException w:name="table of figures" w:semiHidden="1" w:unhideWhenUsed="1"/>
     <w:lsdException w:name="envelope address" w:semiHidden="1" w:unhideWhenUsed="1"/>
     <w:lsdException w:name="envelope return" w:semiHidden="1" w:unhideWhenUsed="1"/>
@@ -1402,7 +1330,7 @@
     <w:lsdException w:name="Title" w:uiPriority="10" w:qFormat="1"/>
     <w:lsdException w:name="Closing" w:semiHidden="1" w:unhideWhenUsed="1"/>
     <w:lsdException w:name="Signature" w:semiHidden="1" w:unhideWhenUsed="1"/>
-    <w:lsdException w:name="Default Paragraph Font" w:semiHidden="1" w:uiPriority="1" w:unhideWhenUsed="1"/>
+    <w:lsdException w:name="Default Paragraph Font" w:uiPriority="1" w:semiHidden="1" w:unhideWhenUsed="1"/>
     <w:lsdException w:name="Body Text" w:semiHidden="1" w:unhideWhenUsed="1"/>
     <w:lsdException w:name="Body Text Indent" w:semiHidden="1" w:unhideWhenUsed="1"/>
     <w:lsdException w:name="List Continue" w:semiHidden="1" w:unhideWhenUsed="1"/>
@@ -1602,8 +1530,8 @@
     <w:lsdException w:name="Subtle Reference" w:uiPriority="31" w:qFormat="1"/>
     <w:lsdException w:name="Intense Reference" w:uiPriority="32" w:qFormat="1"/>
     <w:lsdException w:name="Book Title" w:uiPriority="33" w:qFormat="1"/>
-    <w:lsdException w:name="Bibliography" w:semiHidden="1" w:uiPriority="37" w:unhideWhenUsed="1"/>
-    <w:lsdException w:name="TOC Heading" w:semiHidden="1" w:uiPriority="39" w:unhideWhenUsed="1" w:qFormat="1"/>
+    <w:lsdException w:name="Bibliography" w:uiPriority="37" w:semiHidden="1" w:unhideWhenUsed="1"/>
+    <w:lsdException w:name="TOC Heading" w:uiPriority="39" w:semiHidden="1" w:unhideWhenUsed="1" w:qFormat="1"/>
     <w:lsdException w:name="Plain Table 1" w:uiPriority="41"/>
     <w:lsdException w:name="Plain Table 2" w:uiPriority="42"/>
     <w:lsdException w:name="Plain Table 3" w:uiPriority="43"/>
@@ -1709,55 +1637,69 @@
     <w:lsdException w:name="List Table 6 Colorful Accent 6" w:uiPriority="51"/>
     <w:lsdException w:name="List Table 7 Colorful Accent 6" w:uiPriority="52"/>
   </w:latentStyles>
-  <w:style w:type="paragraph" w:default="1" w:styleId="Normal">
+  <w:style w:type="paragraph" w:styleId="Normal" w:default="1">
     <w:name w:val="Normal"/>
     <w:qFormat/>
+    <w:pPr>
+      <w:widowControl/>
+      <w:bidi w:val="0"/>
+      <w:spacing w:lineRule="auto" w:line="259" w:before="0" w:after="160"/>
+      <w:jc w:val="left"/>
+    </w:pPr>
+    <w:rPr>
+      <w:rFonts w:ascii="Franklin Gothic Book" w:hAnsi="Franklin Gothic Book" w:eastAsia="HGｺﾞｼｯｸE" w:cs="" w:asciiTheme="minorHAnsi" w:cstheme="minorBidi" w:eastAsiaTheme="minorEastAsia" w:hAnsiTheme="minorHAnsi"/>
+      <w:color w:val="auto"/>
+      <w:kern w:val="0"/>
+      <w:sz w:val="22"/>
+      <w:szCs w:val="22"/>
+      <w:lang w:val="de-CH" w:eastAsia="ja-JP" w:bidi="ar-SA"/>
+    </w:rPr>
   </w:style>
   <w:style w:type="paragraph" w:styleId="Heading1">
-    <w:name w:val="heading 1"/>
+    <w:name w:val="Heading 1"/>
     <w:basedOn w:val="Normal"/>
     <w:next w:val="Normal"/>
     <w:link w:val="Heading1Char"/>
     <w:uiPriority w:val="9"/>
     <w:qFormat/>
-    <w:rsid w:val="004007E0"/>
+    <w:rsid w:val="004007e0"/>
     <w:pPr>
-      <w:keepNext/>
+      <w:keepNext w:val="true"/>
       <w:keepLines/>
       <w:spacing w:before="240" w:after="0"/>
       <w:outlineLvl w:val="0"/>
     </w:pPr>
     <w:rPr>
-      <w:rFonts w:asciiTheme="majorHAnsi" w:eastAsiaTheme="majorEastAsia" w:hAnsiTheme="majorHAnsi" w:cstheme="majorBidi"/>
-      <w:color w:val="2E74B5" w:themeColor="accent1" w:themeShade="BF"/>
+      <w:rFonts w:ascii="Constantia" w:hAnsi="Constantia" w:eastAsia="HG明朝E" w:cs="" w:asciiTheme="majorHAnsi" w:cstheme="majorBidi" w:eastAsiaTheme="majorEastAsia" w:hAnsiTheme="majorHAnsi"/>
+      <w:color w:val="2E74B5" w:themeColor="accent1" w:themeShade="bf"/>
       <w:sz w:val="32"/>
       <w:szCs w:val="32"/>
     </w:rPr>
   </w:style>
   <w:style w:type="paragraph" w:styleId="Heading2">
-    <w:name w:val="heading 2"/>
+    <w:name w:val="Heading 2"/>
     <w:basedOn w:val="Normal"/>
     <w:next w:val="Normal"/>
     <w:link w:val="Heading2Char"/>
     <w:uiPriority w:val="9"/>
     <w:unhideWhenUsed/>
     <w:qFormat/>
-    <w:rsid w:val="00EF79B0"/>
+    <w:rsid w:val="00ef79b0"/>
     <w:pPr>
-      <w:keepNext/>
+      <w:keepNext w:val="true"/>
       <w:keepLines/>
       <w:spacing w:before="40" w:after="0"/>
       <w:outlineLvl w:val="1"/>
     </w:pPr>
     <w:rPr>
-      <w:rFonts w:asciiTheme="majorHAnsi" w:eastAsiaTheme="majorEastAsia" w:hAnsiTheme="majorHAnsi" w:cstheme="majorBidi"/>
-      <w:color w:val="2E74B5" w:themeColor="accent1" w:themeShade="BF"/>
+      <w:rFonts w:ascii="Constantia" w:hAnsi="Constantia" w:eastAsia="HG明朝E" w:cs="" w:asciiTheme="majorHAnsi" w:cstheme="majorBidi" w:eastAsiaTheme="majorEastAsia" w:hAnsiTheme="majorHAnsi"/>
+      <w:color w:val="2E74B5" w:themeColor="accent1" w:themeShade="bf"/>
       <w:sz w:val="26"/>
       <w:szCs w:val="26"/>
     </w:rPr>
   </w:style>
   <w:style w:type="paragraph" w:styleId="Heading3">
-    <w:name w:val="heading 3"/>
+    <w:name w:val="Heading 3"/>
     <w:basedOn w:val="Normal"/>
     <w:next w:val="Normal"/>
     <w:link w:val="Heading3Char"/>
@@ -1766,23 +1708,291 @@
     <w:qFormat/>
     <w:rsid w:val="00287859"/>
     <w:pPr>
-      <w:keepNext/>
+      <w:keepNext w:val="true"/>
       <w:keepLines/>
       <w:spacing w:before="40" w:after="0"/>
       <w:outlineLvl w:val="2"/>
     </w:pPr>
     <w:rPr>
-      <w:rFonts w:asciiTheme="majorHAnsi" w:eastAsiaTheme="majorEastAsia" w:hAnsiTheme="majorHAnsi" w:cstheme="majorBidi"/>
-      <w:color w:val="1F4D78" w:themeColor="accent1" w:themeShade="7F"/>
+      <w:rFonts w:ascii="Constantia" w:hAnsi="Constantia" w:eastAsia="HG明朝E" w:cs="" w:asciiTheme="majorHAnsi" w:cstheme="majorBidi" w:eastAsiaTheme="majorEastAsia" w:hAnsiTheme="majorHAnsi"/>
+      <w:color w:val="1F4D78" w:themeColor="accent1" w:themeShade="7f"/>
       <w:sz w:val="24"/>
       <w:szCs w:val="24"/>
     </w:rPr>
   </w:style>
-  <w:style w:type="character" w:default="1" w:styleId="DefaultParagraphFont">
+  <w:style w:type="character" w:styleId="DefaultParagraphFont" w:default="1">
     <w:name w:val="Default Paragraph Font"/>
     <w:uiPriority w:val="1"/>
     <w:semiHidden/>
     <w:unhideWhenUsed/>
+    <w:qFormat/>
+    <w:rPr/>
+  </w:style>
+  <w:style w:type="character" w:styleId="HeaderChar" w:customStyle="1">
+    <w:name w:val="Header Char"/>
+    <w:basedOn w:val="DefaultParagraphFont"/>
+    <w:link w:val="Header"/>
+    <w:uiPriority w:val="99"/>
+    <w:qFormat/>
+    <w:rsid w:val="004007e0"/>
+    <w:rPr/>
+  </w:style>
+  <w:style w:type="character" w:styleId="FooterChar" w:customStyle="1">
+    <w:name w:val="Footer Char"/>
+    <w:basedOn w:val="DefaultParagraphFont"/>
+    <w:link w:val="Footer"/>
+    <w:uiPriority w:val="99"/>
+    <w:qFormat/>
+    <w:rsid w:val="004007e0"/>
+    <w:rPr/>
+  </w:style>
+  <w:style w:type="character" w:styleId="TitleChar" w:customStyle="1">
+    <w:name w:val="Title Char"/>
+    <w:basedOn w:val="DefaultParagraphFont"/>
+    <w:link w:val="Title"/>
+    <w:uiPriority w:val="10"/>
+    <w:qFormat/>
+    <w:rsid w:val="004007e0"/>
+    <w:rPr>
+      <w:rFonts w:ascii="Constantia" w:hAnsi="Constantia" w:eastAsia="HG明朝E" w:cs="" w:asciiTheme="majorHAnsi" w:cstheme="majorBidi" w:eastAsiaTheme="majorEastAsia" w:hAnsiTheme="majorHAnsi"/>
+      <w:spacing w:val="-10"/>
+      <w:kern w:val="2"/>
+      <w:sz w:val="56"/>
+      <w:szCs w:val="56"/>
+    </w:rPr>
+  </w:style>
+  <w:style w:type="character" w:styleId="Heading1Char" w:customStyle="1">
+    <w:name w:val="Heading 1 Char"/>
+    <w:basedOn w:val="DefaultParagraphFont"/>
+    <w:link w:val="Heading1"/>
+    <w:uiPriority w:val="9"/>
+    <w:qFormat/>
+    <w:rsid w:val="004007e0"/>
+    <w:rPr>
+      <w:rFonts w:ascii="Constantia" w:hAnsi="Constantia" w:eastAsia="HG明朝E" w:cs="" w:asciiTheme="majorHAnsi" w:cstheme="majorBidi" w:eastAsiaTheme="majorEastAsia" w:hAnsiTheme="majorHAnsi"/>
+      <w:color w:val="2E74B5" w:themeColor="accent1" w:themeShade="bf"/>
+      <w:sz w:val="32"/>
+      <w:szCs w:val="32"/>
+    </w:rPr>
+  </w:style>
+  <w:style w:type="character" w:styleId="Heading2Char" w:customStyle="1">
+    <w:name w:val="Heading 2 Char"/>
+    <w:basedOn w:val="DefaultParagraphFont"/>
+    <w:link w:val="Heading2"/>
+    <w:uiPriority w:val="9"/>
+    <w:qFormat/>
+    <w:rsid w:val="00ef79b0"/>
+    <w:rPr>
+      <w:rFonts w:ascii="Constantia" w:hAnsi="Constantia" w:eastAsia="HG明朝E" w:cs="" w:asciiTheme="majorHAnsi" w:cstheme="majorBidi" w:eastAsiaTheme="majorEastAsia" w:hAnsiTheme="majorHAnsi"/>
+      <w:color w:val="2E74B5" w:themeColor="accent1" w:themeShade="bf"/>
+      <w:sz w:val="26"/>
+      <w:szCs w:val="26"/>
+    </w:rPr>
+  </w:style>
+  <w:style w:type="character" w:styleId="Heading3Char" w:customStyle="1">
+    <w:name w:val="Heading 3 Char"/>
+    <w:basedOn w:val="DefaultParagraphFont"/>
+    <w:link w:val="Heading3"/>
+    <w:uiPriority w:val="9"/>
+    <w:qFormat/>
+    <w:rsid w:val="00287859"/>
+    <w:rPr>
+      <w:rFonts w:ascii="Constantia" w:hAnsi="Constantia" w:eastAsia="HG明朝E" w:cs="" w:asciiTheme="majorHAnsi" w:cstheme="majorBidi" w:eastAsiaTheme="majorEastAsia" w:hAnsiTheme="majorHAnsi"/>
+      <w:color w:val="1F4D78" w:themeColor="accent1" w:themeShade="7f"/>
+      <w:sz w:val="24"/>
+      <w:szCs w:val="24"/>
+    </w:rPr>
+  </w:style>
+  <w:style w:type="character" w:styleId="ListLabel1">
+    <w:name w:val="ListLabel 1"/>
+    <w:qFormat/>
+    <w:rPr>
+      <w:rFonts w:eastAsia="HGｺﾞｼｯｸE" w:cs=""/>
+    </w:rPr>
+  </w:style>
+  <w:style w:type="character" w:styleId="ListLabel2">
+    <w:name w:val="ListLabel 2"/>
+    <w:qFormat/>
+    <w:rPr>
+      <w:rFonts w:cs="Courier New"/>
+    </w:rPr>
+  </w:style>
+  <w:style w:type="character" w:styleId="ListLabel3">
+    <w:name w:val="ListLabel 3"/>
+    <w:qFormat/>
+    <w:rPr>
+      <w:rFonts w:cs="Courier New"/>
+    </w:rPr>
+  </w:style>
+  <w:style w:type="character" w:styleId="ListLabel4">
+    <w:name w:val="ListLabel 4"/>
+    <w:qFormat/>
+    <w:rPr>
+      <w:rFonts w:cs="Courier New"/>
+    </w:rPr>
+  </w:style>
+  <w:style w:type="character" w:styleId="ListLabel5">
+    <w:name w:val="ListLabel 5"/>
+    <w:qFormat/>
+    <w:rPr>
+      <w:rFonts w:eastAsia="HGｺﾞｼｯｸE" w:cs=""/>
+    </w:rPr>
+  </w:style>
+  <w:style w:type="character" w:styleId="ListLabel6">
+    <w:name w:val="ListLabel 6"/>
+    <w:qFormat/>
+    <w:rPr>
+      <w:rFonts w:eastAsia="HGｺﾞｼｯｸE" w:cs=""/>
+    </w:rPr>
+  </w:style>
+  <w:style w:type="paragraph" w:styleId="Heading">
+    <w:name w:val="Heading"/>
+    <w:basedOn w:val="Normal"/>
+    <w:next w:val="TextBody"/>
+    <w:qFormat/>
+    <w:pPr>
+      <w:keepNext w:val="true"/>
+      <w:spacing w:before="240" w:after="120"/>
+    </w:pPr>
+    <w:rPr>
+      <w:rFonts w:ascii="Liberation Sans" w:hAnsi="Liberation Sans" w:eastAsia="AR PL SungtiL GB" w:cs="Lohit Devanagari"/>
+      <w:sz w:val="28"/>
+      <w:szCs w:val="28"/>
+    </w:rPr>
+  </w:style>
+  <w:style w:type="paragraph" w:styleId="TextBody">
+    <w:name w:val="Body Text"/>
+    <w:basedOn w:val="Normal"/>
+    <w:pPr>
+      <w:spacing w:lineRule="auto" w:line="288" w:before="0" w:after="140"/>
+    </w:pPr>
+    <w:rPr/>
+  </w:style>
+  <w:style w:type="paragraph" w:styleId="List">
+    <w:name w:val="List"/>
+    <w:basedOn w:val="TextBody"/>
+    <w:pPr/>
+    <w:rPr>
+      <w:rFonts w:cs="Lohit Devanagari"/>
+    </w:rPr>
+  </w:style>
+  <w:style w:type="paragraph" w:styleId="Caption">
+    <w:name w:val="Caption"/>
+    <w:basedOn w:val="Normal"/>
+    <w:qFormat/>
+    <w:pPr>
+      <w:suppressLineNumbers/>
+      <w:spacing w:before="120" w:after="120"/>
+    </w:pPr>
+    <w:rPr>
+      <w:rFonts w:cs="Lohit Devanagari"/>
+      <w:i/>
+      <w:iCs/>
+      <w:sz w:val="24"/>
+      <w:szCs w:val="24"/>
+    </w:rPr>
+  </w:style>
+  <w:style w:type="paragraph" w:styleId="Index">
+    <w:name w:val="Index"/>
+    <w:basedOn w:val="Normal"/>
+    <w:qFormat/>
+    <w:pPr>
+      <w:suppressLineNumbers/>
+    </w:pPr>
+    <w:rPr>
+      <w:rFonts w:cs="Lohit Devanagari"/>
+    </w:rPr>
+  </w:style>
+  <w:style w:type="paragraph" w:styleId="Header">
+    <w:name w:val="Header"/>
+    <w:basedOn w:val="Normal"/>
+    <w:link w:val="HeaderChar"/>
+    <w:uiPriority w:val="99"/>
+    <w:unhideWhenUsed/>
+    <w:rsid w:val="004007e0"/>
+    <w:pPr>
+      <w:tabs>
+        <w:tab w:val="center" w:pos="4536" w:leader="none"/>
+        <w:tab w:val="right" w:pos="9072" w:leader="none"/>
+      </w:tabs>
+      <w:spacing w:lineRule="auto" w:line="240" w:before="0" w:after="0"/>
+    </w:pPr>
+    <w:rPr/>
+  </w:style>
+  <w:style w:type="paragraph" w:styleId="Footer">
+    <w:name w:val="Footer"/>
+    <w:basedOn w:val="Normal"/>
+    <w:link w:val="FooterChar"/>
+    <w:uiPriority w:val="99"/>
+    <w:unhideWhenUsed/>
+    <w:rsid w:val="004007e0"/>
+    <w:pPr>
+      <w:tabs>
+        <w:tab w:val="center" w:pos="4536" w:leader="none"/>
+        <w:tab w:val="right" w:pos="9072" w:leader="none"/>
+      </w:tabs>
+      <w:spacing w:lineRule="auto" w:line="240" w:before="0" w:after="0"/>
+    </w:pPr>
+    <w:rPr/>
+  </w:style>
+  <w:style w:type="paragraph" w:styleId="Title">
+    <w:name w:val="Title"/>
+    <w:basedOn w:val="Normal"/>
+    <w:next w:val="Normal"/>
+    <w:link w:val="TitleChar"/>
+    <w:uiPriority w:val="10"/>
+    <w:qFormat/>
+    <w:rsid w:val="004007e0"/>
+    <w:pPr>
+      <w:spacing w:lineRule="auto" w:line="240" w:before="0" w:after="0"/>
+      <w:contextualSpacing/>
+    </w:pPr>
+    <w:rPr>
+      <w:rFonts w:ascii="Constantia" w:hAnsi="Constantia" w:eastAsia="HG明朝E" w:cs="" w:asciiTheme="majorHAnsi" w:cstheme="majorBidi" w:eastAsiaTheme="majorEastAsia" w:hAnsiTheme="majorHAnsi"/>
+      <w:spacing w:val="-10"/>
+      <w:kern w:val="2"/>
+      <w:sz w:val="56"/>
+      <w:szCs w:val="56"/>
+    </w:rPr>
+  </w:style>
+  <w:style w:type="paragraph" w:styleId="ListParagraph">
+    <w:name w:val="List Paragraph"/>
+    <w:basedOn w:val="Normal"/>
+    <w:uiPriority w:val="34"/>
+    <w:qFormat/>
+    <w:rsid w:val="00ef79b0"/>
+    <w:pPr>
+      <w:spacing w:before="0" w:after="160"/>
+      <w:ind w:left="720" w:hanging="0"/>
+      <w:contextualSpacing/>
+    </w:pPr>
+    <w:rPr/>
+  </w:style>
+  <w:style w:type="paragraph" w:styleId="Caption1">
+    <w:name w:val="caption"/>
+    <w:basedOn w:val="Normal"/>
+    <w:next w:val="Normal"/>
+    <w:uiPriority w:val="35"/>
+    <w:unhideWhenUsed/>
+    <w:qFormat/>
+    <w:rsid w:val="00450edc"/>
+    <w:pPr>
+      <w:spacing w:lineRule="auto" w:line="240" w:before="0" w:after="200"/>
+    </w:pPr>
+    <w:rPr>
+      <w:i/>
+      <w:iCs/>
+      <w:color w:val="44546A" w:themeColor="text2"/>
+      <w:sz w:val="18"/>
+      <w:szCs w:val="18"/>
+    </w:rPr>
+  </w:style>
+  <w:style w:type="numbering" w:styleId="NoList" w:default="1">
+    <w:name w:val="No List"/>
+    <w:uiPriority w:val="99"/>
+    <w:semiHidden/>
+    <w:unhideWhenUsed/>
+    <w:qFormat/>
   </w:style>
   <w:style w:type="table" w:default="1" w:styleId="TableNormal">
     <w:name w:val="Normal Table"/>
@@ -1798,159 +2008,6 @@
         <w:right w:w="108" w:type="dxa"/>
       </w:tblCellMar>
     </w:tblPr>
-  </w:style>
-  <w:style w:type="numbering" w:default="1" w:styleId="NoList">
-    <w:name w:val="No List"/>
-    <w:uiPriority w:val="99"/>
-    <w:semiHidden/>
-    <w:unhideWhenUsed/>
-  </w:style>
-  <w:style w:type="paragraph" w:styleId="Header">
-    <w:name w:val="header"/>
-    <w:basedOn w:val="Normal"/>
-    <w:link w:val="HeaderChar"/>
-    <w:uiPriority w:val="99"/>
-    <w:unhideWhenUsed/>
-    <w:rsid w:val="004007E0"/>
-    <w:pPr>
-      <w:tabs>
-        <w:tab w:val="center" w:pos="4536"/>
-        <w:tab w:val="right" w:pos="9072"/>
-      </w:tabs>
-      <w:spacing w:after="0" w:line="240" w:lineRule="auto"/>
-    </w:pPr>
-  </w:style>
-  <w:style w:type="character" w:customStyle="1" w:styleId="HeaderChar">
-    <w:name w:val="Header Char"/>
-    <w:basedOn w:val="DefaultParagraphFont"/>
-    <w:link w:val="Header"/>
-    <w:uiPriority w:val="99"/>
-    <w:rsid w:val="004007E0"/>
-  </w:style>
-  <w:style w:type="paragraph" w:styleId="Footer">
-    <w:name w:val="footer"/>
-    <w:basedOn w:val="Normal"/>
-    <w:link w:val="FooterChar"/>
-    <w:uiPriority w:val="99"/>
-    <w:unhideWhenUsed/>
-    <w:rsid w:val="004007E0"/>
-    <w:pPr>
-      <w:tabs>
-        <w:tab w:val="center" w:pos="4536"/>
-        <w:tab w:val="right" w:pos="9072"/>
-      </w:tabs>
-      <w:spacing w:after="0" w:line="240" w:lineRule="auto"/>
-    </w:pPr>
-  </w:style>
-  <w:style w:type="character" w:customStyle="1" w:styleId="FooterChar">
-    <w:name w:val="Footer Char"/>
-    <w:basedOn w:val="DefaultParagraphFont"/>
-    <w:link w:val="Footer"/>
-    <w:uiPriority w:val="99"/>
-    <w:rsid w:val="004007E0"/>
-  </w:style>
-  <w:style w:type="paragraph" w:styleId="Title">
-    <w:name w:val="Title"/>
-    <w:basedOn w:val="Normal"/>
-    <w:next w:val="Normal"/>
-    <w:link w:val="TitleChar"/>
-    <w:uiPriority w:val="10"/>
-    <w:qFormat/>
-    <w:rsid w:val="004007E0"/>
-    <w:pPr>
-      <w:spacing w:after="0" w:line="240" w:lineRule="auto"/>
-      <w:contextualSpacing/>
-    </w:pPr>
-    <w:rPr>
-      <w:rFonts w:asciiTheme="majorHAnsi" w:eastAsiaTheme="majorEastAsia" w:hAnsiTheme="majorHAnsi" w:cstheme="majorBidi"/>
-      <w:spacing w:val="-10"/>
-      <w:kern w:val="28"/>
-      <w:sz w:val="56"/>
-      <w:szCs w:val="56"/>
-    </w:rPr>
-  </w:style>
-  <w:style w:type="character" w:customStyle="1" w:styleId="TitleChar">
-    <w:name w:val="Title Char"/>
-    <w:basedOn w:val="DefaultParagraphFont"/>
-    <w:link w:val="Title"/>
-    <w:uiPriority w:val="10"/>
-    <w:rsid w:val="004007E0"/>
-    <w:rPr>
-      <w:rFonts w:asciiTheme="majorHAnsi" w:eastAsiaTheme="majorEastAsia" w:hAnsiTheme="majorHAnsi" w:cstheme="majorBidi"/>
-      <w:spacing w:val="-10"/>
-      <w:kern w:val="28"/>
-      <w:sz w:val="56"/>
-      <w:szCs w:val="56"/>
-    </w:rPr>
-  </w:style>
-  <w:style w:type="character" w:customStyle="1" w:styleId="Heading1Char">
-    <w:name w:val="Heading 1 Char"/>
-    <w:basedOn w:val="DefaultParagraphFont"/>
-    <w:link w:val="Heading1"/>
-    <w:uiPriority w:val="9"/>
-    <w:rsid w:val="004007E0"/>
-    <w:rPr>
-      <w:rFonts w:asciiTheme="majorHAnsi" w:eastAsiaTheme="majorEastAsia" w:hAnsiTheme="majorHAnsi" w:cstheme="majorBidi"/>
-      <w:color w:val="2E74B5" w:themeColor="accent1" w:themeShade="BF"/>
-      <w:sz w:val="32"/>
-      <w:szCs w:val="32"/>
-    </w:rPr>
-  </w:style>
-  <w:style w:type="character" w:customStyle="1" w:styleId="Heading2Char">
-    <w:name w:val="Heading 2 Char"/>
-    <w:basedOn w:val="DefaultParagraphFont"/>
-    <w:link w:val="Heading2"/>
-    <w:uiPriority w:val="9"/>
-    <w:rsid w:val="00EF79B0"/>
-    <w:rPr>
-      <w:rFonts w:asciiTheme="majorHAnsi" w:eastAsiaTheme="majorEastAsia" w:hAnsiTheme="majorHAnsi" w:cstheme="majorBidi"/>
-      <w:color w:val="2E74B5" w:themeColor="accent1" w:themeShade="BF"/>
-      <w:sz w:val="26"/>
-      <w:szCs w:val="26"/>
-    </w:rPr>
-  </w:style>
-  <w:style w:type="paragraph" w:styleId="ListParagraph">
-    <w:name w:val="List Paragraph"/>
-    <w:basedOn w:val="Normal"/>
-    <w:uiPriority w:val="34"/>
-    <w:qFormat/>
-    <w:rsid w:val="00EF79B0"/>
-    <w:pPr>
-      <w:ind w:left="720"/>
-      <w:contextualSpacing/>
-    </w:pPr>
-  </w:style>
-  <w:style w:type="paragraph" w:styleId="Caption">
-    <w:name w:val="caption"/>
-    <w:basedOn w:val="Normal"/>
-    <w:next w:val="Normal"/>
-    <w:uiPriority w:val="35"/>
-    <w:unhideWhenUsed/>
-    <w:qFormat/>
-    <w:rsid w:val="00450EDC"/>
-    <w:pPr>
-      <w:spacing w:after="200" w:line="240" w:lineRule="auto"/>
-    </w:pPr>
-    <w:rPr>
-      <w:i/>
-      <w:iCs/>
-      <w:color w:val="44546A" w:themeColor="text2"/>
-      <w:sz w:val="18"/>
-      <w:szCs w:val="18"/>
-    </w:rPr>
-  </w:style>
-  <w:style w:type="character" w:customStyle="1" w:styleId="Heading3Char">
-    <w:name w:val="Heading 3 Char"/>
-    <w:basedOn w:val="DefaultParagraphFont"/>
-    <w:link w:val="Heading3"/>
-    <w:uiPriority w:val="9"/>
-    <w:rsid w:val="00287859"/>
-    <w:rPr>
-      <w:rFonts w:asciiTheme="majorHAnsi" w:eastAsiaTheme="majorEastAsia" w:hAnsiTheme="majorHAnsi" w:cstheme="majorBidi"/>
-      <w:color w:val="1F4D78" w:themeColor="accent1" w:themeShade="7F"/>
-      <w:sz w:val="24"/>
-      <w:szCs w:val="24"/>
-    </w:rPr>
   </w:style>
 </w:styles>
 </file>

</xml_diff>